<commit_message>
Working on the histogram
</commit_message>
<xml_diff>
--- a/DOCS/EDT-CA1.docx
+++ b/DOCS/EDT-CA1.docx
@@ -544,6 +544,9 @@
             </mc:AlternateContent>
           </w:r>
           <w:r>
+            <w:rPr>
+              <w:rFonts w:eastAsiaTheme="minorHAnsi"/>
+            </w:rPr>
             <w:br w:type="page"/>
           </w:r>
         </w:p>
@@ -551,107 +554,143 @@
     </w:sdt>
     <w:p>
       <w:pPr>
-        <w:pStyle w:val="Subtitle"/>
+        <w:pStyle w:val="Heading1"/>
       </w:pPr>
       <w:r>
         <w:lastRenderedPageBreak/>
-        <w:t>Enterprise Database Technologies</w:t>
+        <w:t>Knowing the Data</w:t>
       </w:r>
     </w:p>
     <w:p>
       <w:pPr>
-        <w:pStyle w:val="Title"/>
+        <w:numPr>
+          <w:ilvl w:val="0"/>
+          <w:numId w:val="17"/>
+        </w:numPr>
+        <w:tabs>
+          <w:tab w:val="left" w:pos="220"/>
+          <w:tab w:val="left" w:pos="720"/>
+        </w:tabs>
+        <w:autoSpaceDE w:val="0"/>
+        <w:autoSpaceDN w:val="0"/>
+        <w:adjustRightInd w:val="0"/>
+        <w:spacing w:after="293" w:line="340" w:lineRule="atLeast"/>
+        <w:rPr>
+          <w:rFonts w:ascii="Times" w:hAnsi="Times" w:cs="Times"/>
+          <w:bCs/>
+          <w:color w:val="000000"/>
+          <w:sz w:val="29"/>
+          <w:szCs w:val="29"/>
+          <w:lang w:val="en-IE"/>
+        </w:rPr>
       </w:pPr>
       <w:r>
-        <w:t>CA-1</w:t>
+        <w:rPr>
+          <w:rFonts w:ascii="Times" w:hAnsi="Times" w:cs="Times"/>
+          <w:bCs/>
+          <w:color w:val="000000"/>
+          <w:sz w:val="29"/>
+          <w:szCs w:val="29"/>
+          <w:lang w:val="en-IE"/>
+        </w:rPr>
+        <w:t>Percentage of missing values in the data.</w:t>
       </w:r>
     </w:p>
     <w:p>
       <w:pPr>
-        <w:pStyle w:val="Author"/>
-      </w:pPr>
+        <w:numPr>
+          <w:ilvl w:val="0"/>
+          <w:numId w:val="19"/>
+        </w:numPr>
+        <w:pBdr>
+          <w:left w:val="single" w:sz="18" w:space="0" w:color="6CE26C"/>
+        </w:pBdr>
+        <w:shd w:val="clear" w:color="auto" w:fill="FFFFFF"/>
+        <w:spacing w:after="0" w:line="210" w:lineRule="atLeast"/>
+        <w:ind w:left="0"/>
+        <w:divId w:val="991979938"/>
+        <w:rPr>
+          <w:rFonts w:ascii="Consolas" w:eastAsia="Times New Roman" w:hAnsi="Consolas" w:cs="Consolas"/>
+          <w:color w:val="5C5C5C"/>
+          <w:sz w:val="18"/>
+          <w:szCs w:val="18"/>
+        </w:rPr>
+      </w:pPr>
+      <w:proofErr w:type="gramStart"/>
       <w:r>
-        <w:t>Eddy Ekofo – X00119959</w:t>
+        <w:rPr>
+          <w:rFonts w:ascii="Consolas" w:eastAsia="Times New Roman" w:hAnsi="Consolas" w:cs="Consolas"/>
+          <w:color w:val="000000"/>
+          <w:sz w:val="18"/>
+          <w:szCs w:val="18"/>
+          <w:bdr w:val="none" w:sz="0" w:space="0" w:color="auto" w:frame="1"/>
+        </w:rPr>
+        <w:t>apply(</w:t>
+      </w:r>
+      <w:proofErr w:type="gramEnd"/>
+      <w:r>
+        <w:rPr>
+          <w:rFonts w:ascii="Consolas" w:eastAsia="Times New Roman" w:hAnsi="Consolas" w:cs="Consolas"/>
+          <w:color w:val="000000"/>
+          <w:sz w:val="18"/>
+          <w:szCs w:val="18"/>
+          <w:bdr w:val="none" w:sz="0" w:space="0" w:color="auto" w:frame="1"/>
+        </w:rPr>
+        <w:t>banking, 2, </w:t>
+      </w:r>
+      <w:r>
+        <w:rPr>
+          <w:rStyle w:val="keyword2"/>
+          <w:rFonts w:ascii="Consolas" w:eastAsia="Times New Roman" w:hAnsi="Consolas" w:cs="Consolas"/>
+          <w:sz w:val="18"/>
+          <w:szCs w:val="18"/>
+        </w:rPr>
+        <w:t>function</w:t>
+      </w:r>
+      <w:r>
+        <w:rPr>
+          <w:rFonts w:ascii="Consolas" w:eastAsia="Times New Roman" w:hAnsi="Consolas" w:cs="Consolas"/>
+          <w:color w:val="000000"/>
+          <w:sz w:val="18"/>
+          <w:szCs w:val="18"/>
+          <w:bdr w:val="none" w:sz="0" w:space="0" w:color="auto" w:frame="1"/>
+        </w:rPr>
+        <w:t>(col) sum(is.na(col)) / length(col)) </w:t>
       </w:r>
     </w:p>
-    <w:p/>
     <w:p>
       <w:pPr>
-        <w:pStyle w:val="Heading1"/>
-      </w:pPr>
-      <w:sdt>
-        <w:sdtPr>
-          <w:id w:val="451596494"/>
-          <w:placeholder>
-            <w:docPart w:val="2DCF96BD6A6D0844A75A0485976100B4"/>
-          </w:placeholder>
-          <w:temporary/>
-          <w:showingPlcHdr/>
-          <w15:appearance w15:val="hidden"/>
-        </w:sdtPr>
-        <w:sdtEndPr/>
-        <w:sdtContent>
-          <w:r>
-            <w:rPr>
-              <w:noProof/>
-            </w:rPr>
-            <w:t>Heading 1</w:t>
-          </w:r>
-        </w:sdtContent>
-      </w:sdt>
+        <w:numPr>
+          <w:ilvl w:val="1"/>
+          <w:numId w:val="17"/>
+        </w:numPr>
+        <w:tabs>
+          <w:tab w:val="left" w:pos="220"/>
+          <w:tab w:val="left" w:pos="720"/>
+        </w:tabs>
+        <w:autoSpaceDE w:val="0"/>
+        <w:autoSpaceDN w:val="0"/>
+        <w:adjustRightInd w:val="0"/>
+        <w:spacing w:after="293" w:line="340" w:lineRule="atLeast"/>
+        <w:rPr>
+          <w:rFonts w:ascii="Times" w:hAnsi="Times" w:cs="Times"/>
+          <w:bCs/>
+          <w:color w:val="000000"/>
+          <w:sz w:val="29"/>
+          <w:szCs w:val="29"/>
+          <w:lang w:val="en-IE"/>
+        </w:rPr>
+      </w:pPr>
     </w:p>
-    <w:sdt>
-      <w:sdtPr>
-        <w:id w:val="-731776231"/>
-        <w:placeholder>
-          <w:docPart w:val="70430E35241BC0428EB238722A414151"/>
-        </w:placeholder>
-        <w:temporary/>
-        <w:showingPlcHdr/>
-        <w15:appearance w15:val="hidden"/>
-      </w:sdtPr>
-      <w:sdtEndPr/>
-      <w:sdtContent>
-        <w:p>
-          <w:r>
-            <w:t>To get started right away, just tap any placeholder text (such as this) and start typing.</w:t>
-          </w:r>
-        </w:p>
-      </w:sdtContent>
-    </w:sdt>
-    <w:sdt>
-      <w:sdtPr>
-        <w:id w:val="1253233553"/>
-        <w:placeholder>
-          <w:docPart w:val="6DC479A68341AB4A94B8A5B1D0F3D91C"/>
-        </w:placeholder>
-        <w:temporary/>
-        <w:showingPlcHdr/>
-        <w15:appearance w15:val="hidden"/>
-      </w:sdtPr>
-      <w:sdtEndPr/>
-      <w:sdtContent>
-        <w:p>
-          <w:pPr>
-            <w:pStyle w:val="ListBullet"/>
-          </w:pPr>
-          <w:r>
-            <w:t xml:space="preserve">View and edit this document in Word on your </w:t>
-          </w:r>
-          <w:r>
-            <w:t>computer, tablet, or phone.</w:t>
-          </w:r>
-        </w:p>
-        <w:p>
-          <w:pPr>
-            <w:pStyle w:val="ListBullet"/>
-          </w:pPr>
-          <w:r>
-            <w:t>You can edit text; easily insert content such as pictures, shapes, and tables; and seamlessly save the document to the cloud from Word on your Windows, Mac, Android, or iOS device.</w:t>
-          </w:r>
-        </w:p>
-      </w:sdtContent>
-    </w:sdt>
+    <w:p>
+      <w:pPr>
+        <w:pStyle w:val="ListBullet"/>
+        <w:numPr>
+          <w:ilvl w:val="0"/>
+          <w:numId w:val="17"/>
+        </w:numPr>
+      </w:pPr>
+    </w:p>
     <w:sdt>
       <w:sdtPr>
         <w:id w:val="-1341614420"/>
@@ -664,6 +703,7 @@
       </w:sdtPr>
       <w:sdtEndPr/>
       <w:sdtContent>
+        <w:bookmarkStart w:id="0" w:name="_GoBack" w:displacedByCustomXml="prev"/>
         <w:p>
           <w:pPr>
             <w:pStyle w:val="Heading2"/>
@@ -672,6 +712,7 @@
             <w:t>Heading 2</w:t>
           </w:r>
         </w:p>
+        <w:bookmarkEnd w:id="0" w:displacedByCustomXml="next"/>
       </w:sdtContent>
     </w:sdt>
     <w:sdt>
@@ -1320,6 +1361,173 @@
     </w:lvl>
   </w:abstractNum>
   <w:abstractNum w:abstractNumId="10" w15:restartNumberingAfterBreak="0">
+    <w:nsid w:val="00000001"/>
+    <w:multiLevelType w:val="hybridMultilevel"/>
+    <w:tmpl w:val="00000001"/>
+    <w:lvl w:ilvl="0" w:tplc="00000001">
+      <w:start w:val="1"/>
+      <w:numFmt w:val="lowerLetter"/>
+      <w:lvlText w:val="%1."/>
+      <w:lvlJc w:val="left"/>
+      <w:pPr>
+        <w:ind w:left="720" w:hanging="360"/>
+      </w:pPr>
+    </w:lvl>
+    <w:lvl w:ilvl="1" w:tplc="FFFFFFFF">
+      <w:numFmt w:val="decimal"/>
+      <w:lvlText w:val=""/>
+      <w:lvlJc w:val="left"/>
+    </w:lvl>
+    <w:lvl w:ilvl="2" w:tplc="FFFFFFFF">
+      <w:numFmt w:val="decimal"/>
+      <w:lvlText w:val=""/>
+      <w:lvlJc w:val="left"/>
+    </w:lvl>
+    <w:lvl w:ilvl="3" w:tplc="FFFFFFFF">
+      <w:numFmt w:val="decimal"/>
+      <w:lvlText w:val=""/>
+      <w:lvlJc w:val="left"/>
+    </w:lvl>
+    <w:lvl w:ilvl="4" w:tplc="FFFFFFFF">
+      <w:numFmt w:val="decimal"/>
+      <w:lvlText w:val=""/>
+      <w:lvlJc w:val="left"/>
+    </w:lvl>
+    <w:lvl w:ilvl="5" w:tplc="FFFFFFFF">
+      <w:numFmt w:val="decimal"/>
+      <w:lvlText w:val=""/>
+      <w:lvlJc w:val="left"/>
+    </w:lvl>
+    <w:lvl w:ilvl="6" w:tplc="FFFFFFFF">
+      <w:numFmt w:val="decimal"/>
+      <w:lvlText w:val=""/>
+      <w:lvlJc w:val="left"/>
+    </w:lvl>
+    <w:lvl w:ilvl="7" w:tplc="FFFFFFFF">
+      <w:numFmt w:val="decimal"/>
+      <w:lvlText w:val=""/>
+      <w:lvlJc w:val="left"/>
+    </w:lvl>
+    <w:lvl w:ilvl="8" w:tplc="FFFFFFFF">
+      <w:numFmt w:val="decimal"/>
+      <w:lvlText w:val=""/>
+      <w:lvlJc w:val="left"/>
+    </w:lvl>
+  </w:abstractNum>
+  <w:abstractNum w:abstractNumId="11" w15:restartNumberingAfterBreak="0">
+    <w:nsid w:val="1345043C"/>
+    <w:multiLevelType w:val="hybridMultilevel"/>
+    <w:tmpl w:val="5664B092"/>
+    <w:lvl w:ilvl="0" w:tplc="18090001">
+      <w:start w:val="1"/>
+      <w:numFmt w:val="bullet"/>
+      <w:lvlText w:val=""/>
+      <w:lvlJc w:val="left"/>
+      <w:pPr>
+        <w:ind w:left="720" w:hanging="360"/>
+      </w:pPr>
+      <w:rPr>
+        <w:rFonts w:ascii="Symbol" w:hAnsi="Symbol" w:hint="default"/>
+      </w:rPr>
+    </w:lvl>
+    <w:lvl w:ilvl="1" w:tplc="18090003">
+      <w:start w:val="1"/>
+      <w:numFmt w:val="bullet"/>
+      <w:lvlText w:val="o"/>
+      <w:lvlJc w:val="left"/>
+      <w:pPr>
+        <w:ind w:left="1440" w:hanging="360"/>
+      </w:pPr>
+      <w:rPr>
+        <w:rFonts w:ascii="Courier New" w:hAnsi="Courier New" w:cs="Courier New" w:hint="default"/>
+      </w:rPr>
+    </w:lvl>
+    <w:lvl w:ilvl="2" w:tplc="18090005" w:tentative="1">
+      <w:start w:val="1"/>
+      <w:numFmt w:val="bullet"/>
+      <w:lvlText w:val=""/>
+      <w:lvlJc w:val="left"/>
+      <w:pPr>
+        <w:ind w:left="2160" w:hanging="360"/>
+      </w:pPr>
+      <w:rPr>
+        <w:rFonts w:ascii="Wingdings" w:hAnsi="Wingdings" w:hint="default"/>
+      </w:rPr>
+    </w:lvl>
+    <w:lvl w:ilvl="3" w:tplc="18090001" w:tentative="1">
+      <w:start w:val="1"/>
+      <w:numFmt w:val="bullet"/>
+      <w:lvlText w:val=""/>
+      <w:lvlJc w:val="left"/>
+      <w:pPr>
+        <w:ind w:left="2880" w:hanging="360"/>
+      </w:pPr>
+      <w:rPr>
+        <w:rFonts w:ascii="Symbol" w:hAnsi="Symbol" w:hint="default"/>
+      </w:rPr>
+    </w:lvl>
+    <w:lvl w:ilvl="4" w:tplc="18090003" w:tentative="1">
+      <w:start w:val="1"/>
+      <w:numFmt w:val="bullet"/>
+      <w:lvlText w:val="o"/>
+      <w:lvlJc w:val="left"/>
+      <w:pPr>
+        <w:ind w:left="3600" w:hanging="360"/>
+      </w:pPr>
+      <w:rPr>
+        <w:rFonts w:ascii="Courier New" w:hAnsi="Courier New" w:cs="Courier New" w:hint="default"/>
+      </w:rPr>
+    </w:lvl>
+    <w:lvl w:ilvl="5" w:tplc="18090005" w:tentative="1">
+      <w:start w:val="1"/>
+      <w:numFmt w:val="bullet"/>
+      <w:lvlText w:val=""/>
+      <w:lvlJc w:val="left"/>
+      <w:pPr>
+        <w:ind w:left="4320" w:hanging="360"/>
+      </w:pPr>
+      <w:rPr>
+        <w:rFonts w:ascii="Wingdings" w:hAnsi="Wingdings" w:hint="default"/>
+      </w:rPr>
+    </w:lvl>
+    <w:lvl w:ilvl="6" w:tplc="18090001" w:tentative="1">
+      <w:start w:val="1"/>
+      <w:numFmt w:val="bullet"/>
+      <w:lvlText w:val=""/>
+      <w:lvlJc w:val="left"/>
+      <w:pPr>
+        <w:ind w:left="5040" w:hanging="360"/>
+      </w:pPr>
+      <w:rPr>
+        <w:rFonts w:ascii="Symbol" w:hAnsi="Symbol" w:hint="default"/>
+      </w:rPr>
+    </w:lvl>
+    <w:lvl w:ilvl="7" w:tplc="18090003" w:tentative="1">
+      <w:start w:val="1"/>
+      <w:numFmt w:val="bullet"/>
+      <w:lvlText w:val="o"/>
+      <w:lvlJc w:val="left"/>
+      <w:pPr>
+        <w:ind w:left="5760" w:hanging="360"/>
+      </w:pPr>
+      <w:rPr>
+        <w:rFonts w:ascii="Courier New" w:hAnsi="Courier New" w:cs="Courier New" w:hint="default"/>
+      </w:rPr>
+    </w:lvl>
+    <w:lvl w:ilvl="8" w:tplc="18090005" w:tentative="1">
+      <w:start w:val="1"/>
+      <w:numFmt w:val="bullet"/>
+      <w:lvlText w:val=""/>
+      <w:lvlJc w:val="left"/>
+      <w:pPr>
+        <w:ind w:left="6480" w:hanging="360"/>
+      </w:pPr>
+      <w:rPr>
+        <w:rFonts w:ascii="Wingdings" w:hAnsi="Wingdings" w:hint="default"/>
+      </w:rPr>
+    </w:lvl>
+  </w:abstractNum>
+  <w:abstractNum w:abstractNumId="12" w15:restartNumberingAfterBreak="0">
     <w:nsid w:val="22957834"/>
     <w:multiLevelType w:val="hybridMultilevel"/>
     <w:tmpl w:val="64709B02"/>
@@ -1434,7 +1642,120 @@
       </w:rPr>
     </w:lvl>
   </w:abstractNum>
-  <w:abstractNum w:abstractNumId="11" w15:restartNumberingAfterBreak="0">
+  <w:abstractNum w:abstractNumId="13" w15:restartNumberingAfterBreak="0">
+    <w:nsid w:val="2EA358D6"/>
+    <w:multiLevelType w:val="multilevel"/>
+    <w:tmpl w:val="C978B1E0"/>
+    <w:lvl w:ilvl="0">
+      <w:start w:val="1"/>
+      <w:numFmt w:val="decimal"/>
+      <w:lvlText w:val="%1."/>
+      <w:lvlJc w:val="left"/>
+      <w:pPr>
+        <w:tabs>
+          <w:tab w:val="num" w:pos="720"/>
+        </w:tabs>
+        <w:ind w:left="720" w:hanging="360"/>
+      </w:pPr>
+    </w:lvl>
+    <w:lvl w:ilvl="1" w:tentative="1">
+      <w:start w:val="1"/>
+      <w:numFmt w:val="decimal"/>
+      <w:lvlText w:val="%2."/>
+      <w:lvlJc w:val="left"/>
+      <w:pPr>
+        <w:tabs>
+          <w:tab w:val="num" w:pos="1440"/>
+        </w:tabs>
+        <w:ind w:left="1440" w:hanging="360"/>
+      </w:pPr>
+    </w:lvl>
+    <w:lvl w:ilvl="2" w:tentative="1">
+      <w:start w:val="1"/>
+      <w:numFmt w:val="decimal"/>
+      <w:lvlText w:val="%3."/>
+      <w:lvlJc w:val="left"/>
+      <w:pPr>
+        <w:tabs>
+          <w:tab w:val="num" w:pos="2160"/>
+        </w:tabs>
+        <w:ind w:left="2160" w:hanging="360"/>
+      </w:pPr>
+    </w:lvl>
+    <w:lvl w:ilvl="3" w:tentative="1">
+      <w:start w:val="1"/>
+      <w:numFmt w:val="decimal"/>
+      <w:lvlText w:val="%4."/>
+      <w:lvlJc w:val="left"/>
+      <w:pPr>
+        <w:tabs>
+          <w:tab w:val="num" w:pos="2880"/>
+        </w:tabs>
+        <w:ind w:left="2880" w:hanging="360"/>
+      </w:pPr>
+    </w:lvl>
+    <w:lvl w:ilvl="4" w:tentative="1">
+      <w:start w:val="1"/>
+      <w:numFmt w:val="decimal"/>
+      <w:lvlText w:val="%5."/>
+      <w:lvlJc w:val="left"/>
+      <w:pPr>
+        <w:tabs>
+          <w:tab w:val="num" w:pos="3600"/>
+        </w:tabs>
+        <w:ind w:left="3600" w:hanging="360"/>
+      </w:pPr>
+    </w:lvl>
+    <w:lvl w:ilvl="5" w:tentative="1">
+      <w:start w:val="1"/>
+      <w:numFmt w:val="decimal"/>
+      <w:lvlText w:val="%6."/>
+      <w:lvlJc w:val="left"/>
+      <w:pPr>
+        <w:tabs>
+          <w:tab w:val="num" w:pos="4320"/>
+        </w:tabs>
+        <w:ind w:left="4320" w:hanging="360"/>
+      </w:pPr>
+    </w:lvl>
+    <w:lvl w:ilvl="6" w:tentative="1">
+      <w:start w:val="1"/>
+      <w:numFmt w:val="decimal"/>
+      <w:lvlText w:val="%7."/>
+      <w:lvlJc w:val="left"/>
+      <w:pPr>
+        <w:tabs>
+          <w:tab w:val="num" w:pos="5040"/>
+        </w:tabs>
+        <w:ind w:left="5040" w:hanging="360"/>
+      </w:pPr>
+    </w:lvl>
+    <w:lvl w:ilvl="7" w:tentative="1">
+      <w:start w:val="1"/>
+      <w:numFmt w:val="decimal"/>
+      <w:lvlText w:val="%8."/>
+      <w:lvlJc w:val="left"/>
+      <w:pPr>
+        <w:tabs>
+          <w:tab w:val="num" w:pos="5760"/>
+        </w:tabs>
+        <w:ind w:left="5760" w:hanging="360"/>
+      </w:pPr>
+    </w:lvl>
+    <w:lvl w:ilvl="8" w:tentative="1">
+      <w:start w:val="1"/>
+      <w:numFmt w:val="decimal"/>
+      <w:lvlText w:val="%9."/>
+      <w:lvlJc w:val="left"/>
+      <w:pPr>
+        <w:tabs>
+          <w:tab w:val="num" w:pos="6480"/>
+        </w:tabs>
+        <w:ind w:left="6480" w:hanging="360"/>
+      </w:pPr>
+    </w:lvl>
+  </w:abstractNum>
+  <w:abstractNum w:abstractNumId="14" w15:restartNumberingAfterBreak="0">
     <w:nsid w:val="46C82C9A"/>
     <w:multiLevelType w:val="hybridMultilevel"/>
     <w:tmpl w:val="63F07864"/>
@@ -1550,7 +1871,7 @@
       </w:rPr>
     </w:lvl>
   </w:abstractNum>
-  <w:abstractNum w:abstractNumId="12" w15:restartNumberingAfterBreak="0">
+  <w:abstractNum w:abstractNumId="15" w15:restartNumberingAfterBreak="0">
     <w:nsid w:val="49BC0320"/>
     <w:multiLevelType w:val="hybridMultilevel"/>
     <w:tmpl w:val="DC3C7298"/>
@@ -1665,7 +1986,7 @@
       </w:rPr>
     </w:lvl>
   </w:abstractNum>
-  <w:abstractNum w:abstractNumId="13" w15:restartNumberingAfterBreak="0">
+  <w:abstractNum w:abstractNumId="16" w15:restartNumberingAfterBreak="0">
     <w:nsid w:val="52083510"/>
     <w:multiLevelType w:val="hybridMultilevel"/>
     <w:tmpl w:val="BE6E19F6"/>
@@ -1784,7 +2105,7 @@
       </w:rPr>
     </w:lvl>
   </w:abstractNum>
-  <w:abstractNum w:abstractNumId="14" w15:restartNumberingAfterBreak="0">
+  <w:abstractNum w:abstractNumId="17" w15:restartNumberingAfterBreak="0">
     <w:nsid w:val="5B226C1F"/>
     <w:multiLevelType w:val="hybridMultilevel"/>
     <w:tmpl w:val="49ACD974"/>
@@ -1899,7 +2220,7 @@
       </w:rPr>
     </w:lvl>
   </w:abstractNum>
-  <w:abstractNum w:abstractNumId="15" w15:restartNumberingAfterBreak="0">
+  <w:abstractNum w:abstractNumId="18" w15:restartNumberingAfterBreak="0">
     <w:nsid w:val="6C901CF9"/>
     <w:multiLevelType w:val="hybridMultilevel"/>
     <w:tmpl w:val="2F4A75D8"/>
@@ -1990,16 +2311,16 @@
     <w:abstractNumId w:val="9"/>
   </w:num>
   <w:num w:numId="2">
-    <w:abstractNumId w:val="11"/>
+    <w:abstractNumId w:val="14"/>
   </w:num>
   <w:num w:numId="3">
-    <w:abstractNumId w:val="14"/>
+    <w:abstractNumId w:val="17"/>
   </w:num>
   <w:num w:numId="4">
-    <w:abstractNumId w:val="12"/>
+    <w:abstractNumId w:val="15"/>
   </w:num>
   <w:num w:numId="5">
-    <w:abstractNumId w:val="10"/>
+    <w:abstractNumId w:val="12"/>
   </w:num>
   <w:num w:numId="6">
     <w:abstractNumId w:val="7"/>
@@ -2029,10 +2350,19 @@
     <w:abstractNumId w:val="0"/>
   </w:num>
   <w:num w:numId="15">
-    <w:abstractNumId w:val="13"/>
+    <w:abstractNumId w:val="16"/>
   </w:num>
   <w:num w:numId="16">
-    <w:abstractNumId w:val="15"/>
+    <w:abstractNumId w:val="18"/>
+  </w:num>
+  <w:num w:numId="17">
+    <w:abstractNumId w:val="11"/>
+  </w:num>
+  <w:num w:numId="18">
+    <w:abstractNumId w:val="10"/>
+  </w:num>
+  <w:num w:numId="19">
+    <w:abstractNumId w:val="13"/>
   </w:num>
 </w:numbering>
 </file>
@@ -2042,7 +2372,7 @@
   <w:docDefaults>
     <w:rPrDefault>
       <w:rPr>
-        <w:rFonts w:asciiTheme="minorHAnsi" w:eastAsiaTheme="minorHAnsi" w:hAnsiTheme="minorHAnsi" w:cstheme="minorBidi"/>
+        <w:rFonts w:asciiTheme="minorHAnsi" w:eastAsia="MS Mincho" w:hAnsiTheme="minorHAnsi" w:cstheme="minorBidi"/>
         <w:color w:val="000000" w:themeColor="text1"/>
         <w:sz w:val="24"/>
         <w:szCs w:val="24"/>
@@ -3189,104 +3519,23 @@
       <w:lang w:eastAsia="zh-CN"/>
     </w:rPr>
   </w:style>
+  <w:style w:type="character" w:customStyle="1" w:styleId="keyword2">
+    <w:name w:val="keyword2"/>
+    <w:basedOn w:val="DefaultParagraphFont"/>
+    <w:rsid w:val="00465E36"/>
+    <w:rPr>
+      <w:b/>
+      <w:bCs/>
+      <w:color w:val="006699"/>
+      <w:bdr w:val="none" w:sz="0" w:space="0" w:color="auto" w:frame="1"/>
+    </w:rPr>
+  </w:style>
 </w:styles>
 </file>
 
 <file path=word/glossary/document.xml><?xml version="1.0" encoding="utf-8"?>
 <w:glossaryDocument xmlns:wpc="http://schemas.microsoft.com/office/word/2010/wordprocessingCanvas" xmlns:cx="http://schemas.microsoft.com/office/drawing/2014/chartex" xmlns:cx1="http://schemas.microsoft.com/office/drawing/2015/9/8/chartex" xmlns:cx2="http://schemas.microsoft.com/office/drawing/2015/10/21/chartex" xmlns:cx3="http://schemas.microsoft.com/office/drawing/2016/5/9/chartex" xmlns:cx4="http://schemas.microsoft.com/office/drawing/2016/5/10/chartex" xmlns:cx5="http://schemas.microsoft.com/office/drawing/2016/5/11/chartex" xmlns:cx6="http://schemas.microsoft.com/office/drawing/2016/5/12/chartex" xmlns:cx7="http://schemas.microsoft.com/office/drawing/2016/5/13/chartex" xmlns:cx8="http://schemas.microsoft.com/office/drawing/2016/5/14/chartex" xmlns:mc="http://schemas.openxmlformats.org/markup-compatibility/2006" xmlns:aink="http://schemas.microsoft.com/office/drawing/2016/ink" xmlns:am3d="http://schemas.microsoft.com/office/drawing/2017/model3d" xmlns:o="urn:schemas-microsoft-com:office:office" xmlns:r="http://schemas.openxmlformats.org/officeDocument/2006/relationships" xmlns:m="http://schemas.openxmlformats.org/officeDocument/2006/math" xmlns:v="urn:schemas-microsoft-com:vml" xmlns:wp14="http://schemas.microsoft.com/office/word/2010/wordprocessingDrawing" xmlns:wp="http://schemas.openxmlformats.org/drawingml/2006/wordprocessingDrawing" xmlns:w10="urn:schemas-microsoft-com:office:word" xmlns:w="http://schemas.openxmlformats.org/wordprocessingml/2006/main" xmlns:w14="http://schemas.microsoft.com/office/word/2010/wordml" xmlns:w15="http://schemas.microsoft.com/office/word/2012/wordml" xmlns:w16cid="http://schemas.microsoft.com/office/word/2016/wordml/cid" xmlns:w16se="http://schemas.microsoft.com/office/word/2015/wordml/symex" xmlns:wpg="http://schemas.microsoft.com/office/word/2010/wordprocessingGroup" xmlns:wpi="http://schemas.microsoft.com/office/word/2010/wordprocessingInk" xmlns:wne="http://schemas.microsoft.com/office/word/2006/wordml" xmlns:wps="http://schemas.microsoft.com/office/word/2010/wordprocessingShape" mc:Ignorable="w14 w15 w16se w16cid wp14">
   <w:docParts>
-    <w:docPart>
-      <w:docPartPr>
-        <w:name w:val="2DCF96BD6A6D0844A75A0485976100B4"/>
-        <w:category>
-          <w:name w:val="General"/>
-          <w:gallery w:val="placeholder"/>
-        </w:category>
-        <w:types>
-          <w:type w:val="bbPlcHdr"/>
-        </w:types>
-        <w:behaviors>
-          <w:behavior w:val="content"/>
-        </w:behaviors>
-        <w:guid w:val="{80744CA1-CA41-1740-AF3F-AC4536ED637E}"/>
-      </w:docPartPr>
-      <w:docPartBody>
-        <w:p>
-          <w:pPr>
-            <w:pStyle w:val="2DCF96BD6A6D0844A75A0485976100B4"/>
-          </w:pPr>
-          <w:r>
-            <w:rPr>
-              <w:noProof/>
-            </w:rPr>
-            <w:t>Heading 1</w:t>
-          </w:r>
-        </w:p>
-      </w:docPartBody>
-    </w:docPart>
-    <w:docPart>
-      <w:docPartPr>
-        <w:name w:val="70430E35241BC0428EB238722A414151"/>
-        <w:category>
-          <w:name w:val="General"/>
-          <w:gallery w:val="placeholder"/>
-        </w:category>
-        <w:types>
-          <w:type w:val="bbPlcHdr"/>
-        </w:types>
-        <w:behaviors>
-          <w:behavior w:val="content"/>
-        </w:behaviors>
-        <w:guid w:val="{FAB5A559-A53F-7A4B-BC16-355A5175F623}"/>
-      </w:docPartPr>
-      <w:docPartBody>
-        <w:p>
-          <w:pPr>
-            <w:pStyle w:val="70430E35241BC0428EB238722A414151"/>
-          </w:pPr>
-          <w:r>
-            <w:t>To get started right away, just tap any placeholder text (such as this) and start typing.</w:t>
-          </w:r>
-        </w:p>
-      </w:docPartBody>
-    </w:docPart>
-    <w:docPart>
-      <w:docPartPr>
-        <w:name w:val="6DC479A68341AB4A94B8A5B1D0F3D91C"/>
-        <w:category>
-          <w:name w:val="General"/>
-          <w:gallery w:val="placeholder"/>
-        </w:category>
-        <w:types>
-          <w:type w:val="bbPlcHdr"/>
-        </w:types>
-        <w:behaviors>
-          <w:behavior w:val="content"/>
-        </w:behaviors>
-        <w:guid w:val="{96DE46CA-9AF6-9645-BDD2-6A75D70D5C03}"/>
-      </w:docPartPr>
-      <w:docPartBody>
-        <w:p>
-          <w:pPr>
-            <w:pStyle w:val="ListBullet"/>
-          </w:pPr>
-          <w:r>
-            <w:t>View and edit this document in Word on your computer, tablet, or phone.</w:t>
-          </w:r>
-        </w:p>
-        <w:p>
-          <w:pPr>
-            <w:pStyle w:val="6DC479A68341AB4A94B8A5B1D0F3D91C"/>
-          </w:pPr>
-          <w:r>
-            <w:t xml:space="preserve">You can edit text; easily insert content such as pictures, </w:t>
-          </w:r>
-          <w:r>
-            <w:t>shapes, and tables; and seamlessly save the document to the cloud from Word on your Windows, Mac, Android, or iOS device.</w:t>
-          </w:r>
-        </w:p>
-      </w:docPartBody>
-    </w:docPart>
     <w:docPart>
       <w:docPartPr>
         <w:name w:val="0AA247E9323DF44881FD74523AED050C"/>
@@ -3632,9 +3881,31 @@
   <w:font w:name="Wingdings">
     <w:panose1 w:val="05000000000000000000"/>
     <w:charset w:val="02"/>
+    <w:family w:val="decorative"/>
+    <w:pitch w:val="variable"/>
+    <w:sig w:usb0="00000000" w:usb1="10000000" w:usb2="00000000" w:usb3="00000000" w:csb0="80000000" w:csb1="00000000"/>
+  </w:font>
+  <w:font w:name="MS Mincho">
+    <w:altName w:val="ＭＳ 明朝"/>
+    <w:panose1 w:val="02020609040205080304"/>
+    <w:charset w:val="80"/>
+    <w:family w:val="modern"/>
+    <w:pitch w:val="fixed"/>
+    <w:sig w:usb0="E00002FF" w:usb1="6AC7FDFB" w:usb2="08000012" w:usb3="00000000" w:csb0="0002009F" w:csb1="00000000"/>
+  </w:font>
+  <w:font w:name="Times">
+    <w:panose1 w:val="02000500000000000000"/>
+    <w:charset w:val="00"/>
     <w:family w:val="auto"/>
     <w:pitch w:val="variable"/>
-    <w:sig w:usb0="00000000" w:usb1="10000000" w:usb2="00000000" w:usb3="00000000" w:csb0="80000000" w:csb1="00000000"/>
+    <w:sig w:usb0="E00002FF" w:usb1="5000205A" w:usb2="00000000" w:usb3="00000000" w:csb0="0000019F" w:csb1="00000000"/>
+  </w:font>
+  <w:font w:name="Consolas">
+    <w:panose1 w:val="020B0609020204030204"/>
+    <w:charset w:val="00"/>
+    <w:family w:val="modern"/>
+    <w:pitch w:val="fixed"/>
+    <w:sig w:usb0="E10002FF" w:usb1="4000FCFF" w:usb2="00000009" w:usb3="00000000" w:csb0="0000019F" w:csb1="00000000"/>
   </w:font>
   <w:font w:name="Calibri">
     <w:panose1 w:val="020F0502020204030204"/>
@@ -3795,8 +4066,8 @@
     <w:compatSetting w:name="useWord2013TrackBottomHyphenation" w:uri="http://schemas.microsoft.com/office/word" w:val="0"/>
   </w:compat>
   <w:rsids>
-    <w:rsidRoot w:val="0047003C"/>
-    <w:rsid w:val="0047003C"/>
+    <w:rsidRoot w:val="005902B3"/>
+    <w:rsid w:val="005902B3"/>
   </w:rsids>
   <m:mathPr>
     <m:mathFont m:val="Cambria Math"/>
@@ -4582,6 +4853,26 @@
 </a:theme>
 </file>
 
+<file path=word/webextensions/taskpanes.xml><?xml version="1.0" encoding="utf-8"?>
+<wetp:taskpanes xmlns:wetp="http://schemas.microsoft.com/office/webextensions/taskpanes/2010/11">
+  <wetp:taskpane dockstate="right" visibility="1" width="350" row="0">
+    <wetp:webextensionref xmlns:r="http://schemas.openxmlformats.org/officeDocument/2006/relationships" r:id="rId1"/>
+  </wetp:taskpane>
+</wetp:taskpanes>
+</file>
+
+<file path=word/webextensions/webextension1.xml><?xml version="1.0" encoding="utf-8"?>
+<we:webextension xmlns:we="http://schemas.microsoft.com/office/webextensions/webextension/2010/11" id="{C00CDC18-5579-7D45-985D-1492C7F45C76}">
+  <we:reference id="wa104379501" version="1.0.0.0" store="en-US" storeType="OMEX"/>
+  <we:alternateReferences>
+    <we:reference id="WA104379501" version="1.0.0.0" store="WA104379501" storeType="OMEX"/>
+  </we:alternateReferences>
+  <we:properties/>
+  <we:bindings/>
+  <we:snapshot xmlns:r="http://schemas.openxmlformats.org/officeDocument/2006/relationships"/>
+</we:webextension>
+</file>
+
 <file path=customXml/item1.xml><?xml version="1.0" encoding="utf-8"?>
 <CoverPageProperties xmlns="http://schemas.microsoft.com/office/2006/coverPageProps">
   <PublishDate>2018</PublishDate>

</xml_diff>

<commit_message>
Finish 1, start 2
</commit_message>
<xml_diff>
--- a/DOCS/EDT-CA1.docx
+++ b/DOCS/EDT-CA1.docx
@@ -10,6 +10,7 @@
           <w:docPartUnique/>
         </w:docPartObj>
       </w:sdtPr>
+      <w:sdtEndPr/>
       <w:sdtContent>
         <w:p/>
         <w:p>
@@ -109,6 +110,7 @@
                                     <w:dataBinding w:prefixMappings="xmlns:ns0='http://purl.org/dc/elements/1.1/' xmlns:ns1='http://schemas.openxmlformats.org/package/2006/metadata/core-properties' " w:xpath="/ns1:coreProperties[1]/ns0:title[1]" w:storeItemID="{6C3C8BC8-F283-45AE-878A-BAB7291924A1}"/>
                                     <w:text/>
                                   </w:sdtPr>
+                                  <w:sdtEndPr/>
                                   <w:sdtContent>
                                     <w:r>
                                       <w:rPr>
@@ -135,6 +137,7 @@
                                   <w:dataBinding w:prefixMappings="xmlns:ns0='http://purl.org/dc/elements/1.1/' xmlns:ns1='http://schemas.openxmlformats.org/package/2006/metadata/core-properties' " w:xpath="/ns1:coreProperties[1]/ns0:subject[1]" w:storeItemID="{6C3C8BC8-F283-45AE-878A-BAB7291924A1}"/>
                                   <w:text/>
                                 </w:sdtPr>
+                                <w:sdtEndPr/>
                                 <w:sdtContent>
                                   <w:p>
                                     <w:pPr>
@@ -193,6 +196,7 @@
                                     <w:dataBinding w:prefixMappings="xmlns:ns0='http://purl.org/dc/elements/1.1/' xmlns:ns1='http://schemas.openxmlformats.org/package/2006/metadata/core-properties' " w:xpath="/ns1:coreProperties[1]/ns0:creator[1]" w:storeItemID="{6C3C8BC8-F283-45AE-878A-BAB7291924A1}"/>
                                     <w:text/>
                                   </w:sdtPr>
+                                  <w:sdtEndPr/>
                                   <w:sdtContent>
                                     <w:r>
                                       <w:rPr>
@@ -458,6 +462,7 @@
                                       <w:calendar w:val="gregorian"/>
                                     </w:date>
                                   </w:sdtPr>
+                                  <w:sdtEndPr/>
                                   <w:sdtContent>
                                     <w:r>
                                       <w:rPr>
@@ -563,131 +568,114 @@
     </w:p>
     <w:p>
       <w:pPr>
+        <w:pStyle w:val="ListBullet"/>
         <w:numPr>
           <w:ilvl w:val="0"/>
-          <w:numId w:val="17"/>
+          <w:numId w:val="0"/>
         </w:numPr>
-        <w:tabs>
-          <w:tab w:val="left" w:pos="220"/>
-          <w:tab w:val="left" w:pos="720"/>
-        </w:tabs>
-        <w:autoSpaceDE w:val="0"/>
-        <w:autoSpaceDN w:val="0"/>
-        <w:adjustRightInd w:val="0"/>
-        <w:spacing w:after="293" w:line="340" w:lineRule="atLeast"/>
-        <w:rPr>
-          <w:rFonts w:ascii="Times" w:hAnsi="Times" w:cs="Times"/>
-          <w:bCs/>
-          <w:color w:val="000000"/>
-          <w:sz w:val="29"/>
-          <w:szCs w:val="29"/>
-          <w:lang w:val="en-IE"/>
-        </w:rPr>
       </w:pPr>
       <w:r>
-        <w:rPr>
-          <w:rFonts w:ascii="Times" w:hAnsi="Times" w:cs="Times"/>
-          <w:bCs/>
-          <w:color w:val="000000"/>
-          <w:sz w:val="29"/>
-          <w:szCs w:val="29"/>
-          <w:lang w:val="en-IE"/>
-        </w:rPr>
-        <w:t>Percentage of missing values in the data.</w:t>
+        <w:t xml:space="preserve">I have figured out that the data is nominal which means </w:t>
+      </w:r>
+      <w:r>
+        <w:t>attributes of a variable are differentiated only by name (categor</w:t>
+      </w:r>
+      <w:r>
+        <w:t xml:space="preserve">y) and there is no order (rank or </w:t>
+      </w:r>
+      <w:r>
+        <w:t>position)</w:t>
+      </w:r>
+      <w:r>
+        <w:t>. The age bracket of customers is from 18 years old to 88. This means that the data is only of adults, this is what expected because of the type of dataset I am working with.</w:t>
+      </w:r>
+      <w:r>
+        <w:t xml:space="preserve"> Although there are missing data, but it is insignificantl</w:t>
+      </w:r>
+      <w:bookmarkStart w:id="0" w:name="_GoBack"/>
+      <w:bookmarkEnd w:id="0"/>
+      <w:r>
+        <w:t>y small to have great impact on the overall accuracy of the dataset.</w:t>
       </w:r>
     </w:p>
     <w:p>
       <w:pPr>
+        <w:pStyle w:val="ListBullet"/>
         <w:numPr>
           <w:ilvl w:val="0"/>
-          <w:numId w:val="19"/>
+          <w:numId w:val="0"/>
         </w:numPr>
-        <w:pBdr>
-          <w:left w:val="single" w:sz="18" w:space="0" w:color="6CE26C"/>
-        </w:pBdr>
-        <w:shd w:val="clear" w:color="auto" w:fill="FFFFFF"/>
-        <w:spacing w:after="0" w:line="210" w:lineRule="atLeast"/>
-        <w:ind w:left="0"/>
-        <w:divId w:val="991979938"/>
-        <w:rPr>
-          <w:rFonts w:ascii="Consolas" w:eastAsia="Times New Roman" w:hAnsi="Consolas" w:cs="Consolas"/>
-          <w:color w:val="5C5C5C"/>
-          <w:sz w:val="18"/>
-          <w:szCs w:val="18"/>
-        </w:rPr>
-      </w:pPr>
-      <w:proofErr w:type="gramStart"/>
+      </w:pPr>
       <w:r>
-        <w:rPr>
-          <w:rFonts w:ascii="Consolas" w:eastAsia="Times New Roman" w:hAnsi="Consolas" w:cs="Consolas"/>
-          <w:color w:val="000000"/>
-          <w:sz w:val="18"/>
-          <w:szCs w:val="18"/>
-          <w:bdr w:val="none" w:sz="0" w:space="0" w:color="auto" w:frame="1"/>
-        </w:rPr>
-        <w:t>apply(</w:t>
-      </w:r>
-      <w:proofErr w:type="gramEnd"/>
-      <w:r>
-        <w:rPr>
-          <w:rFonts w:ascii="Consolas" w:eastAsia="Times New Roman" w:hAnsi="Consolas" w:cs="Consolas"/>
-          <w:color w:val="000000"/>
-          <w:sz w:val="18"/>
-          <w:szCs w:val="18"/>
-          <w:bdr w:val="none" w:sz="0" w:space="0" w:color="auto" w:frame="1"/>
-        </w:rPr>
-        <w:t>banking, 2, </w:t>
-      </w:r>
-      <w:r>
-        <w:rPr>
-          <w:rStyle w:val="keyword2"/>
-          <w:rFonts w:ascii="Consolas" w:eastAsia="Times New Roman" w:hAnsi="Consolas" w:cs="Consolas"/>
-          <w:sz w:val="18"/>
-          <w:szCs w:val="18"/>
-        </w:rPr>
-        <w:t>function</w:t>
-      </w:r>
-      <w:r>
-        <w:rPr>
-          <w:rFonts w:ascii="Consolas" w:eastAsia="Times New Roman" w:hAnsi="Consolas" w:cs="Consolas"/>
-          <w:color w:val="000000"/>
-          <w:sz w:val="18"/>
-          <w:szCs w:val="18"/>
-          <w:bdr w:val="none" w:sz="0" w:space="0" w:color="auto" w:frame="1"/>
-        </w:rPr>
-        <w:t>(col) sum(is.na(col)) / length(col)) </w:t>
+        <w:t>The distribution of the majority numeric values seems to follow a binomial distribution. Here is an example of age histogram:</w:t>
       </w:r>
     </w:p>
     <w:p>
       <w:pPr>
-        <w:numPr>
-          <w:ilvl w:val="1"/>
-          <w:numId w:val="17"/>
-        </w:numPr>
-        <w:tabs>
-          <w:tab w:val="left" w:pos="220"/>
-          <w:tab w:val="left" w:pos="720"/>
-        </w:tabs>
-        <w:autoSpaceDE w:val="0"/>
-        <w:autoSpaceDN w:val="0"/>
-        <w:adjustRightInd w:val="0"/>
-        <w:spacing w:after="293" w:line="340" w:lineRule="atLeast"/>
-        <w:rPr>
-          <w:rFonts w:ascii="Times" w:hAnsi="Times" w:cs="Times"/>
-          <w:bCs/>
-          <w:color w:val="000000"/>
-          <w:sz w:val="29"/>
-          <w:szCs w:val="29"/>
-          <w:lang w:val="en-IE"/>
-        </w:rPr>
-      </w:pPr>
-    </w:p>
-    <w:p>
-      <w:pPr>
         <w:pStyle w:val="ListBullet"/>
         <w:numPr>
           <w:ilvl w:val="0"/>
-          <w:numId w:val="17"/>
+          <w:numId w:val="0"/>
+        </w:numPr>
+      </w:pPr>
+      <w:r>
+        <w:rPr>
+          <w:noProof/>
+        </w:rPr>
+        <w:drawing>
+          <wp:inline distT="0" distB="0" distL="0" distR="0">
+            <wp:extent cx="5168900" cy="3314700"/>
+            <wp:effectExtent l="12700" t="12700" r="12700" b="12700"/>
+            <wp:docPr id="3" name="Picture 3"/>
+            <wp:cNvGraphicFramePr>
+              <a:graphicFrameLocks xmlns:a="http://schemas.openxmlformats.org/drawingml/2006/main" noChangeAspect="1"/>
+            </wp:cNvGraphicFramePr>
+            <a:graphic xmlns:a="http://schemas.openxmlformats.org/drawingml/2006/main">
+              <a:graphicData uri="http://schemas.openxmlformats.org/drawingml/2006/picture">
+                <pic:pic xmlns:pic="http://schemas.openxmlformats.org/drawingml/2006/picture">
+                  <pic:nvPicPr>
+                    <pic:cNvPr id="3" name="Rplot.png"/>
+                    <pic:cNvPicPr/>
+                  </pic:nvPicPr>
+                  <pic:blipFill>
+                    <a:blip r:embed="rId8">
+                      <a:extLst>
+                        <a:ext uri="{28A0092B-C50C-407E-A947-70E740481C1C}">
+                          <a14:useLocalDpi xmlns:a14="http://schemas.microsoft.com/office/drawing/2010/main" val="0"/>
+                        </a:ext>
+                      </a:extLst>
+                    </a:blip>
+                    <a:stretch>
+                      <a:fillRect/>
+                    </a:stretch>
+                  </pic:blipFill>
+                  <pic:spPr>
+                    <a:xfrm>
+                      <a:off x="0" y="0"/>
+                      <a:ext cx="5168900" cy="3314700"/>
+                    </a:xfrm>
+                    <a:prstGeom prst="rect">
+                      <a:avLst/>
+                    </a:prstGeom>
+                    <a:ln>
+                      <a:solidFill>
+                        <a:schemeClr val="tx1"/>
+                      </a:solidFill>
+                    </a:ln>
+                  </pic:spPr>
+                </pic:pic>
+              </a:graphicData>
+            </a:graphic>
+          </wp:inline>
+        </w:drawing>
+      </w:r>
+    </w:p>
+    <w:p>
+      <w:pPr>
+        <w:pStyle w:val="ListBullet"/>
+        <w:numPr>
+          <w:ilvl w:val="0"/>
+          <w:numId w:val="0"/>
         </w:numPr>
       </w:pPr>
     </w:p>
@@ -703,7 +691,6 @@
       </w:sdtPr>
       <w:sdtEndPr/>
       <w:sdtContent>
-        <w:bookmarkStart w:id="0" w:name="_GoBack" w:displacedByCustomXml="prev"/>
         <w:p>
           <w:pPr>
             <w:pStyle w:val="Heading2"/>
@@ -712,7 +699,6 @@
             <w:t>Heading 2</w:t>
           </w:r>
         </w:p>
-        <w:bookmarkEnd w:id="0" w:displacedByCustomXml="next"/>
       </w:sdtContent>
     </w:sdt>
     <w:sdt>
@@ -729,10 +715,7 @@
       <w:sdtContent>
         <w:p>
           <w:r>
-            <w:t>Want to insert a picture from you</w:t>
-          </w:r>
-          <w:r>
-            <w:t>r files or add a shape, text box, or table? You got it! On the Insert tab of the ribbon, just tap the option you need.</w:t>
+            <w:t>Want to insert a picture from your files or add a shape, text box, or table? You got it! On the Insert tab of the ribbon, just tap the option you need.</w:t>
           </w:r>
         </w:p>
       </w:sdtContent>
@@ -822,10 +805,7 @@
                   <w:cnfStyle w:val="100000000000" w:firstRow="1" w:lastRow="0" w:firstColumn="0" w:lastColumn="0" w:oddVBand="0" w:evenVBand="0" w:oddHBand="0" w:evenHBand="0" w:firstRowFirstColumn="0" w:firstRowLastColumn="0" w:lastRowFirstColumn="0" w:lastRowLastColumn="0"/>
                 </w:pPr>
                 <w:r>
-                  <w:t>Column</w:t>
-                </w:r>
-                <w:r>
-                  <w:t xml:space="preserve"> Heading</w:t>
+                  <w:t>Column Heading</w:t>
                 </w:r>
               </w:p>
             </w:tc>
@@ -1053,7 +1033,7 @@
     </w:tbl>
     <w:p/>
     <w:sectPr>
-      <w:footerReference w:type="default" r:id="rId8"/>
+      <w:footerReference w:type="default" r:id="rId9"/>
       <w:pgSz w:w="12240" w:h="15840"/>
       <w:pgMar w:top="1267" w:right="1339" w:bottom="1339" w:left="1339" w:header="720" w:footer="720" w:gutter="0"/>
       <w:pgNumType w:start="0"/>
@@ -2491,6 +2471,7 @@
     <w:lsdException w:name="HTML Sample" w:semiHidden="1" w:unhideWhenUsed="1"/>
     <w:lsdException w:name="HTML Typewriter" w:semiHidden="1" w:unhideWhenUsed="1"/>
     <w:lsdException w:name="HTML Variable" w:semiHidden="1" w:unhideWhenUsed="1"/>
+    <w:lsdException w:name="Normal Table" w:semiHidden="1" w:unhideWhenUsed="1"/>
     <w:lsdException w:name="annotation subject" w:semiHidden="1" w:unhideWhenUsed="1"/>
     <w:lsdException w:name="No List" w:semiHidden="1" w:unhideWhenUsed="1"/>
     <w:lsdException w:name="Outline List 1" w:semiHidden="1" w:unhideWhenUsed="1"/>
@@ -2534,8 +2515,10 @@
     <w:lsdException w:name="Table Elegant" w:semiHidden="1" w:unhideWhenUsed="1"/>
     <w:lsdException w:name="Table Professional" w:semiHidden="1" w:unhideWhenUsed="1"/>
     <w:lsdException w:name="Table Subtle 1" w:semiHidden="1" w:unhideWhenUsed="1"/>
+    <w:lsdException w:name="Table Subtle 2" w:semiHidden="1" w:unhideWhenUsed="1"/>
     <w:lsdException w:name="Table Web 1" w:semiHidden="1" w:unhideWhenUsed="1"/>
     <w:lsdException w:name="Table Web 2" w:semiHidden="1" w:unhideWhenUsed="1"/>
+    <w:lsdException w:name="Table Web 3" w:semiHidden="1" w:unhideWhenUsed="1"/>
     <w:lsdException w:name="Balloon Text" w:semiHidden="1" w:unhideWhenUsed="1"/>
     <w:lsdException w:name="Table Grid" w:uiPriority="39"/>
     <w:lsdException w:name="Table Theme" w:semiHidden="1" w:unhideWhenUsed="1"/>
@@ -3583,10 +3566,7 @@
             <w:pStyle w:val="866C05894072EC47A5BB2DDE6EEB95C9"/>
           </w:pPr>
           <w:r>
-            <w:t>Want to insert a picture from your files or add a shape, text box, or table? You got it! On the Insert tab of the ribbon, ju</w:t>
-          </w:r>
-          <w:r>
-            <w:t>st tap the option you need.</w:t>
+            <w:t>Want to insert a picture from your files or add a shape, text box, or table? You got it! On the Insert tab of the ribbon, just tap the option you need.</w:t>
           </w:r>
         </w:p>
       </w:docPartBody>
@@ -3825,32 +3805,6 @@
         </w:p>
       </w:docPartBody>
     </w:docPart>
-    <w:docPart>
-      <w:docPartPr>
-        <w:name w:val="BA72F2FC143CE04D9A63DB89137E2FBC"/>
-        <w:category>
-          <w:name w:val="General"/>
-          <w:gallery w:val="placeholder"/>
-        </w:category>
-        <w:types>
-          <w:type w:val="bbPlcHdr"/>
-        </w:types>
-        <w:behaviors>
-          <w:behavior w:val="content"/>
-        </w:behaviors>
-        <w:guid w:val="{E46C92BA-CD41-5242-9499-3E42C529325B}"/>
-      </w:docPartPr>
-      <w:docPartBody>
-        <w:p>
-          <w:pPr>
-            <w:pStyle w:val="BA72F2FC143CE04D9A63DB89137E2FBC"/>
-          </w:pPr>
-          <w:r>
-            <w:t>123.45</w:t>
-          </w:r>
-        </w:p>
-      </w:docPartBody>
-    </w:docPart>
   </w:docParts>
 </w:glossaryDocument>
 </file>
@@ -3893,20 +3847,6 @@
     <w:pitch w:val="fixed"/>
     <w:sig w:usb0="E00002FF" w:usb1="6AC7FDFB" w:usb2="08000012" w:usb3="00000000" w:csb0="0002009F" w:csb1="00000000"/>
   </w:font>
-  <w:font w:name="Times">
-    <w:panose1 w:val="02000500000000000000"/>
-    <w:charset w:val="00"/>
-    <w:family w:val="auto"/>
-    <w:pitch w:val="variable"/>
-    <w:sig w:usb0="E00002FF" w:usb1="5000205A" w:usb2="00000000" w:usb3="00000000" w:csb0="0000019F" w:csb1="00000000"/>
-  </w:font>
-  <w:font w:name="Consolas">
-    <w:panose1 w:val="020B0609020204030204"/>
-    <w:charset w:val="00"/>
-    <w:family w:val="modern"/>
-    <w:pitch w:val="fixed"/>
-    <w:sig w:usb0="E10002FF" w:usb1="4000FCFF" w:usb2="00000009" w:usb3="00000000" w:csb0="0000019F" w:csb1="00000000"/>
-  </w:font>
   <w:font w:name="Calibri">
     <w:panose1 w:val="020F0502020204030204"/>
     <w:charset w:val="00"/>
@@ -4068,6 +4008,8 @@
   <w:rsids>
     <w:rsidRoot w:val="005902B3"/>
     <w:rsid w:val="005902B3"/>
+    <w:rsid w:val="005F4580"/>
+    <w:rsid w:val="00ED7314"/>
   </w:rsids>
   <m:mathPr>
     <m:mathFont m:val="Cambria Math"/>

</xml_diff>

<commit_message>
Working on 1.4 ICR
</commit_message>
<xml_diff>
--- a/DOCS/EDT-CA1.docx
+++ b/DOCS/EDT-CA1.docx
@@ -262,6 +262,7 @@
                               <w:dataBinding w:prefixMappings="xmlns:ns0='http://purl.org/dc/elements/1.1/' xmlns:ns1='http://schemas.openxmlformats.org/package/2006/metadata/core-properties' " w:xpath="/ns1:coreProperties[1]/ns0:title[1]" w:storeItemID="{6C3C8BC8-F283-45AE-878A-BAB7291924A1}"/>
                               <w:text/>
                             </w:sdtPr>
+                            <w:sdtEndPr/>
                             <w:sdtContent>
                               <w:r>
                                 <w:rPr>
@@ -288,6 +289,7 @@
                             <w:dataBinding w:prefixMappings="xmlns:ns0='http://purl.org/dc/elements/1.1/' xmlns:ns1='http://schemas.openxmlformats.org/package/2006/metadata/core-properties' " w:xpath="/ns1:coreProperties[1]/ns0:subject[1]" w:storeItemID="{6C3C8BC8-F283-45AE-878A-BAB7291924A1}"/>
                             <w:text/>
                           </w:sdtPr>
+                          <w:sdtEndPr/>
                           <w:sdtContent>
                             <w:p>
                               <w:pPr>
@@ -346,6 +348,7 @@
                               <w:dataBinding w:prefixMappings="xmlns:ns0='http://purl.org/dc/elements/1.1/' xmlns:ns1='http://schemas.openxmlformats.org/package/2006/metadata/core-properties' " w:xpath="/ns1:coreProperties[1]/ns0:creator[1]" w:storeItemID="{6C3C8BC8-F283-45AE-878A-BAB7291924A1}"/>
                               <w:text/>
                             </w:sdtPr>
+                            <w:sdtEndPr/>
                             <w:sdtContent>
                               <w:r>
                                 <w:rPr>
@@ -528,6 +531,7 @@
                                 <w:calendar w:val="gregorian"/>
                               </w:date>
                             </w:sdtPr>
+                            <w:sdtEndPr/>
                             <w:sdtContent>
                               <w:r>
                                 <w:rPr>
@@ -560,11 +564,20 @@
     <w:p>
       <w:pPr>
         <w:pStyle w:val="Heading1"/>
+        <w:numPr>
+          <w:ilvl w:val="0"/>
+          <w:numId w:val="21"/>
+        </w:numPr>
       </w:pPr>
       <w:r>
         <w:lastRenderedPageBreak/>
         <w:t>Knowing the Data</w:t>
       </w:r>
+    </w:p>
+    <w:p>
+      <w:pPr>
+        <w:ind w:left="360"/>
+      </w:pPr>
     </w:p>
     <w:p>
       <w:pPr>
@@ -590,12 +603,7 @@
         <w:t>. The age bracket of customers is from 18 years old to 88. This means that the data is only of adults, this is what expected because of the type of dataset I am working with.</w:t>
       </w:r>
       <w:r>
-        <w:t xml:space="preserve"> Although there are missing data, but it is insignificantl</w:t>
-      </w:r>
-      <w:bookmarkStart w:id="0" w:name="_GoBack"/>
-      <w:bookmarkEnd w:id="0"/>
-      <w:r>
-        <w:t>y small to have great impact on the overall accuracy of the dataset.</w:t>
+        <w:t xml:space="preserve"> Although there are missing data, but it is insignificantly small to have great impact on the overall accuracy of the dataset.</w:t>
       </w:r>
     </w:p>
     <w:p>
@@ -613,6 +621,7 @@
     <w:p>
       <w:pPr>
         <w:pStyle w:val="ListBullet"/>
+        <w:keepNext/>
         <w:numPr>
           <w:ilvl w:val="0"/>
           <w:numId w:val="0"/>
@@ -638,7 +647,7 @@
                     <pic:cNvPicPr/>
                   </pic:nvPicPr>
                   <pic:blipFill>
-                    <a:blip r:embed="rId8">
+                    <a:blip r:embed="rId9">
                       <a:extLst>
                         <a:ext uri="{28A0092B-C50C-407E-A947-70E740481C1C}">
                           <a14:useLocalDpi xmlns:a14="http://schemas.microsoft.com/office/drawing/2010/main" val="0"/>
@@ -672,368 +681,975 @@
     </w:p>
     <w:p>
       <w:pPr>
+        <w:pStyle w:val="Caption"/>
+        <w:jc w:val="center"/>
+      </w:pPr>
+      <w:r>
+        <w:t xml:space="preserve">Figure </w:t>
+      </w:r>
+      <w:r>
+        <w:fldChar w:fldCharType="begin"/>
+      </w:r>
+      <w:r>
+        <w:instrText xml:space="preserve"> SEQ Figure \* ARABIC </w:instrText>
+      </w:r>
+      <w:r>
+        <w:fldChar w:fldCharType="separate"/>
+      </w:r>
+      <w:r>
+        <w:rPr>
+          <w:noProof/>
+        </w:rPr>
+        <w:t>1</w:t>
+      </w:r>
+      <w:r>
+        <w:fldChar w:fldCharType="end"/>
+      </w:r>
+      <w:r>
+        <w:t>: Data not normal</w:t>
+      </w:r>
+    </w:p>
+    <w:p>
+      <w:pPr>
         <w:pStyle w:val="ListBullet"/>
         <w:numPr>
           <w:ilvl w:val="0"/>
           <w:numId w:val="0"/>
         </w:numPr>
       </w:pPr>
+      <w:r>
+        <w:t>There are missing</w:t>
+      </w:r>
+      <w:r>
+        <w:t xml:space="preserve"> data in some of the attributes, thus data must be cleaned before any progress.</w:t>
+      </w:r>
     </w:p>
-    <w:sdt>
-      <w:sdtPr>
-        <w:id w:val="-1341614420"/>
-        <w:placeholder>
-          <w:docPart w:val="0AA247E9323DF44881FD74523AED050C"/>
-        </w:placeholder>
-        <w:temporary/>
-        <w:showingPlcHdr/>
-        <w15:appearance w15:val="hidden"/>
-      </w:sdtPr>
-      <w:sdtEndPr/>
-      <w:sdtContent>
-        <w:p>
-          <w:pPr>
-            <w:pStyle w:val="Heading2"/>
-          </w:pPr>
-          <w:r>
-            <w:t>Heading 2</w:t>
-          </w:r>
-        </w:p>
-      </w:sdtContent>
-    </w:sdt>
-    <w:sdt>
-      <w:sdtPr>
-        <w:id w:val="-1605723219"/>
-        <w:placeholder>
-          <w:docPart w:val="866C05894072EC47A5BB2DDE6EEB95C9"/>
-        </w:placeholder>
-        <w:temporary/>
-        <w:showingPlcHdr/>
-        <w15:appearance w15:val="hidden"/>
-      </w:sdtPr>
-      <w:sdtEndPr/>
-      <w:sdtContent>
-        <w:p>
-          <w:r>
-            <w:t>Want to insert a picture from your files or add a shape, text box, or table? You got it! On the Insert tab of the ribbon, just tap the option you need.</w:t>
-          </w:r>
-        </w:p>
-      </w:sdtContent>
-    </w:sdt>
-    <w:sdt>
-      <w:sdtPr>
-        <w:id w:val="-1534882458"/>
-        <w:placeholder>
-          <w:docPart w:val="2EA70E0955025641B1320F79A5585CB5"/>
-        </w:placeholder>
-        <w:temporary/>
-        <w:showingPlcHdr/>
-        <w15:appearance w15:val="hidden"/>
-      </w:sdtPr>
-      <w:sdtEndPr/>
-      <w:sdtContent>
-        <w:p>
-          <w:pPr>
-            <w:pStyle w:val="Quote"/>
-          </w:pPr>
-          <w:r>
-            <w:t>“Quote”</w:t>
-          </w:r>
-        </w:p>
-      </w:sdtContent>
-    </w:sdt>
-    <w:sdt>
-      <w:sdtPr>
-        <w:id w:val="-287817642"/>
-        <w:placeholder>
-          <w:docPart w:val="543504E2957F9040978E87EF6B268534"/>
-        </w:placeholder>
-        <w:temporary/>
-        <w:showingPlcHdr/>
-        <w15:appearance w15:val="hidden"/>
-      </w:sdtPr>
-      <w:sdtEndPr/>
-      <w:sdtContent>
-        <w:p>
-          <w:r>
-            <w:t>To apply any text formatting you see on this page with just a tap, on the Home tab of the ribbon, check out Styles.</w:t>
-          </w:r>
-        </w:p>
-      </w:sdtContent>
-    </w:sdt>
-    <w:tbl>
-      <w:tblPr>
-        <w:tblStyle w:val="ReportTable"/>
-        <w:tblW w:w="5000" w:type="pct"/>
-        <w:tblLook w:val="04A0" w:firstRow="1" w:lastRow="0" w:firstColumn="1" w:lastColumn="0" w:noHBand="0" w:noVBand="1"/>
-        <w:tblCaption w:val="Content table"/>
-      </w:tblPr>
-      <w:tblGrid>
-        <w:gridCol w:w="3187"/>
-        <w:gridCol w:w="3187"/>
-        <w:gridCol w:w="3188"/>
-      </w:tblGrid>
-      <w:tr>
-        <w:trPr>
-          <w:cnfStyle w:val="100000000000" w:firstRow="1" w:lastRow="0" w:firstColumn="0" w:lastColumn="0" w:oddVBand="0" w:evenVBand="0" w:oddHBand="0" w:evenHBand="0" w:firstRowFirstColumn="0" w:firstRowLastColumn="0" w:lastRowFirstColumn="0" w:lastRowLastColumn="0"/>
-        </w:trPr>
-        <w:tc>
-          <w:tcPr>
-            <w:cnfStyle w:val="001000000000" w:firstRow="0" w:lastRow="0" w:firstColumn="1" w:lastColumn="0" w:oddVBand="0" w:evenVBand="0" w:oddHBand="0" w:evenHBand="0" w:firstRowFirstColumn="0" w:firstRowLastColumn="0" w:lastRowFirstColumn="0" w:lastRowLastColumn="0"/>
-            <w:tcW w:w="3187" w:type="dxa"/>
-          </w:tcPr>
-          <w:p/>
-        </w:tc>
-        <w:sdt>
-          <w:sdtPr>
-            <w:id w:val="-1622375482"/>
-            <w:placeholder>
-              <w:docPart w:val="EE6D423B1042F243B7253ED194E67913"/>
-            </w:placeholder>
-            <w:temporary/>
-            <w:showingPlcHdr/>
-            <w15:appearance w15:val="hidden"/>
-          </w:sdtPr>
-          <w:sdtEndPr/>
-          <w:sdtContent>
-            <w:tc>
-              <w:tcPr>
-                <w:tcW w:w="3187" w:type="dxa"/>
-              </w:tcPr>
-              <w:p>
-                <w:pPr>
-                  <w:cnfStyle w:val="100000000000" w:firstRow="1" w:lastRow="0" w:firstColumn="0" w:lastColumn="0" w:oddVBand="0" w:evenVBand="0" w:oddHBand="0" w:evenHBand="0" w:firstRowFirstColumn="0" w:firstRowLastColumn="0" w:lastRowFirstColumn="0" w:lastRowLastColumn="0"/>
-                </w:pPr>
-                <w:r>
-                  <w:t>Column Heading</w:t>
-                </w:r>
-              </w:p>
-            </w:tc>
-          </w:sdtContent>
-        </w:sdt>
-        <w:sdt>
-          <w:sdtPr>
-            <w:id w:val="-1698220457"/>
-            <w:placeholder>
-              <w:docPart w:val="F718051A7244504DB83A5C6188D33E37"/>
-            </w:placeholder>
-            <w:temporary/>
-            <w:showingPlcHdr/>
-            <w15:appearance w15:val="hidden"/>
-          </w:sdtPr>
-          <w:sdtEndPr/>
-          <w:sdtContent>
-            <w:tc>
-              <w:tcPr>
-                <w:tcW w:w="3188" w:type="dxa"/>
-              </w:tcPr>
-              <w:p>
-                <w:pPr>
-                  <w:cnfStyle w:val="100000000000" w:firstRow="1" w:lastRow="0" w:firstColumn="0" w:lastColumn="0" w:oddVBand="0" w:evenVBand="0" w:oddHBand="0" w:evenHBand="0" w:firstRowFirstColumn="0" w:firstRowLastColumn="0" w:lastRowFirstColumn="0" w:lastRowLastColumn="0"/>
-                </w:pPr>
-                <w:r>
-                  <w:t>Column Heading</w:t>
-                </w:r>
-              </w:p>
-            </w:tc>
-          </w:sdtContent>
-        </w:sdt>
-      </w:tr>
-      <w:tr>
-        <w:sdt>
-          <w:sdtPr>
-            <w:id w:val="-426806486"/>
-            <w:placeholder>
-              <w:docPart w:val="AE092357830EEF4EAF9798C3DF1F4299"/>
-            </w:placeholder>
-            <w:temporary/>
-            <w:showingPlcHdr/>
-            <w15:appearance w15:val="hidden"/>
-          </w:sdtPr>
-          <w:sdtEndPr/>
-          <w:sdtContent>
-            <w:tc>
-              <w:tcPr>
-                <w:cnfStyle w:val="001000000000" w:firstRow="0" w:lastRow="0" w:firstColumn="1" w:lastColumn="0" w:oddVBand="0" w:evenVBand="0" w:oddHBand="0" w:evenHBand="0" w:firstRowFirstColumn="0" w:firstRowLastColumn="0" w:lastRowFirstColumn="0" w:lastRowLastColumn="0"/>
-                <w:tcW w:w="3187" w:type="dxa"/>
-              </w:tcPr>
-              <w:p>
-                <w:r>
-                  <w:t>Row Heading</w:t>
-                </w:r>
-              </w:p>
-            </w:tc>
-          </w:sdtContent>
-        </w:sdt>
-        <w:sdt>
-          <w:sdtPr>
-            <w:id w:val="-91939099"/>
-            <w:placeholder>
-              <w:docPart w:val="C2CFE844938B4642A474DA2C1193F626"/>
-            </w:placeholder>
-            <w:temporary/>
-            <w:showingPlcHdr/>
-            <w15:appearance w15:val="hidden"/>
-          </w:sdtPr>
-          <w:sdtEndPr/>
-          <w:sdtContent>
-            <w:tc>
-              <w:tcPr>
-                <w:tcW w:w="3187" w:type="dxa"/>
-              </w:tcPr>
-              <w:p>
-                <w:pPr>
-                  <w:cnfStyle w:val="000000000000" w:firstRow="0" w:lastRow="0" w:firstColumn="0" w:lastColumn="0" w:oddVBand="0" w:evenVBand="0" w:oddHBand="0" w:evenHBand="0" w:firstRowFirstColumn="0" w:firstRowLastColumn="0" w:lastRowFirstColumn="0" w:lastRowLastColumn="0"/>
-                </w:pPr>
-                <w:r>
-                  <w:t>Text</w:t>
-                </w:r>
-              </w:p>
-            </w:tc>
-          </w:sdtContent>
-        </w:sdt>
-        <w:sdt>
-          <w:sdtPr>
-            <w:id w:val="1315679772"/>
-            <w:placeholder>
-              <w:docPart w:val="00F27E399183074DB7A5162988423127"/>
-            </w:placeholder>
-            <w:temporary/>
-            <w:showingPlcHdr/>
-            <w15:appearance w15:val="hidden"/>
-          </w:sdtPr>
-          <w:sdtEndPr/>
-          <w:sdtContent>
-            <w:tc>
-              <w:tcPr>
-                <w:tcW w:w="3188" w:type="dxa"/>
-              </w:tcPr>
-              <w:p>
-                <w:pPr>
-                  <w:cnfStyle w:val="000000000000" w:firstRow="0" w:lastRow="0" w:firstColumn="0" w:lastColumn="0" w:oddVBand="0" w:evenVBand="0" w:oddHBand="0" w:evenHBand="0" w:firstRowFirstColumn="0" w:firstRowLastColumn="0" w:lastRowFirstColumn="0" w:lastRowLastColumn="0"/>
-                </w:pPr>
-                <w:r>
-                  <w:t>123.45</w:t>
-                </w:r>
-              </w:p>
-            </w:tc>
-          </w:sdtContent>
-        </w:sdt>
-      </w:tr>
-      <w:tr>
-        <w:sdt>
-          <w:sdtPr>
-            <w:id w:val="1675531066"/>
-            <w:placeholder>
-              <w:docPart w:val="A198639C02482F4FBD10076314492625"/>
-            </w:placeholder>
-            <w:temporary/>
-            <w:showingPlcHdr/>
-            <w15:appearance w15:val="hidden"/>
-          </w:sdtPr>
-          <w:sdtEndPr/>
-          <w:sdtContent>
-            <w:tc>
-              <w:tcPr>
-                <w:cnfStyle w:val="001000000000" w:firstRow="0" w:lastRow="0" w:firstColumn="1" w:lastColumn="0" w:oddVBand="0" w:evenVBand="0" w:oddHBand="0" w:evenHBand="0" w:firstRowFirstColumn="0" w:firstRowLastColumn="0" w:lastRowFirstColumn="0" w:lastRowLastColumn="0"/>
-                <w:tcW w:w="3187" w:type="dxa"/>
-              </w:tcPr>
-              <w:p>
-                <w:r>
-                  <w:t>Row Heading</w:t>
-                </w:r>
-              </w:p>
-            </w:tc>
-          </w:sdtContent>
-        </w:sdt>
-        <w:sdt>
-          <w:sdtPr>
-            <w:id w:val="-1841530532"/>
-            <w:placeholder>
-              <w:docPart w:val="79FC0415BBE0714E8721295962A3459E"/>
-            </w:placeholder>
-            <w:temporary/>
-            <w:showingPlcHdr/>
-            <w15:appearance w15:val="hidden"/>
-          </w:sdtPr>
-          <w:sdtEndPr/>
-          <w:sdtContent>
-            <w:tc>
-              <w:tcPr>
-                <w:tcW w:w="3187" w:type="dxa"/>
-              </w:tcPr>
-              <w:p>
-                <w:pPr>
-                  <w:cnfStyle w:val="000000000000" w:firstRow="0" w:lastRow="0" w:firstColumn="0" w:lastColumn="0" w:oddVBand="0" w:evenVBand="0" w:oddHBand="0" w:evenHBand="0" w:firstRowFirstColumn="0" w:firstRowLastColumn="0" w:lastRowFirstColumn="0" w:lastRowLastColumn="0"/>
-                </w:pPr>
-                <w:r>
-                  <w:t>Text</w:t>
-                </w:r>
-              </w:p>
-            </w:tc>
-          </w:sdtContent>
-        </w:sdt>
-        <w:sdt>
-          <w:sdtPr>
-            <w:id w:val="-800923244"/>
-            <w:placeholder>
-              <w:docPart w:val="BA72F2FC143CE04D9A63DB89137E2FBC"/>
-            </w:placeholder>
-            <w:temporary/>
-            <w:showingPlcHdr/>
-            <w15:appearance w15:val="hidden"/>
-          </w:sdtPr>
-          <w:sdtEndPr/>
-          <w:sdtContent>
-            <w:tc>
-              <w:tcPr>
-                <w:tcW w:w="3188" w:type="dxa"/>
-              </w:tcPr>
-              <w:p>
-                <w:pPr>
-                  <w:cnfStyle w:val="000000000000" w:firstRow="0" w:lastRow="0" w:firstColumn="0" w:lastColumn="0" w:oddVBand="0" w:evenVBand="0" w:oddHBand="0" w:evenHBand="0" w:firstRowFirstColumn="0" w:firstRowLastColumn="0" w:lastRowFirstColumn="0" w:lastRowLastColumn="0"/>
-                </w:pPr>
-                <w:r>
-                  <w:t>123.45</w:t>
-                </w:r>
-              </w:p>
-            </w:tc>
-          </w:sdtContent>
-        </w:sdt>
-      </w:tr>
-      <w:tr>
-        <w:tc>
-          <w:tcPr>
-            <w:cnfStyle w:val="001000000000" w:firstRow="0" w:lastRow="0" w:firstColumn="1" w:lastColumn="0" w:oddVBand="0" w:evenVBand="0" w:oddHBand="0" w:evenHBand="0" w:firstRowFirstColumn="0" w:firstRowLastColumn="0" w:lastRowFirstColumn="0" w:lastRowLastColumn="0"/>
-            <w:tcW w:w="3187" w:type="dxa"/>
-          </w:tcPr>
-          <w:p/>
-        </w:tc>
-        <w:tc>
-          <w:tcPr>
-            <w:tcW w:w="3187" w:type="dxa"/>
-          </w:tcPr>
-          <w:p>
-            <w:pPr>
-              <w:cnfStyle w:val="000000000000" w:firstRow="0" w:lastRow="0" w:firstColumn="0" w:lastColumn="0" w:oddVBand="0" w:evenVBand="0" w:oddHBand="0" w:evenHBand="0" w:firstRowFirstColumn="0" w:firstRowLastColumn="0" w:lastRowFirstColumn="0" w:lastRowLastColumn="0"/>
-            </w:pPr>
-          </w:p>
-        </w:tc>
-        <w:tc>
-          <w:tcPr>
-            <w:tcW w:w="3188" w:type="dxa"/>
-          </w:tcPr>
-          <w:p>
-            <w:pPr>
-              <w:cnfStyle w:val="000000000000" w:firstRow="0" w:lastRow="0" w:firstColumn="0" w:lastColumn="0" w:oddVBand="0" w:evenVBand="0" w:oddHBand="0" w:evenHBand="0" w:firstRowFirstColumn="0" w:firstRowLastColumn="0" w:lastRowFirstColumn="0" w:lastRowLastColumn="0"/>
-            </w:pPr>
-          </w:p>
-        </w:tc>
-      </w:tr>
-    </w:tbl>
+    <w:p>
+      <w:pPr>
+        <w:pStyle w:val="Heading2"/>
+        <w:numPr>
+          <w:ilvl w:val="0"/>
+          <w:numId w:val="22"/>
+        </w:numPr>
+      </w:pPr>
+      <w:r>
+        <w:t>2</w:t>
+      </w:r>
+    </w:p>
+    <w:p>
+      <w:r>
+        <w:t>The relationship between age of the customer and if they have a loan or not is relative. The number of those with younger age. The histogram shows the number of those who have a lower age have significantly low percentage of loans compared to those who are in their 20s up to early 60s.</w:t>
+      </w:r>
+    </w:p>
+    <w:p>
+      <w:r>
+        <w:rPr>
+          <w:noProof/>
+        </w:rPr>
+        <w:lastRenderedPageBreak/>
+        <w:drawing>
+          <wp:inline distT="0" distB="0" distL="0" distR="0">
+            <wp:extent cx="6104021" cy="4398317"/>
+            <wp:effectExtent l="12700" t="12700" r="17780" b="8890"/>
+            <wp:docPr id="4" name="Picture 4"/>
+            <wp:cNvGraphicFramePr>
+              <a:graphicFrameLocks xmlns:a="http://schemas.openxmlformats.org/drawingml/2006/main" noChangeAspect="1"/>
+            </wp:cNvGraphicFramePr>
+            <a:graphic xmlns:a="http://schemas.openxmlformats.org/drawingml/2006/main">
+              <a:graphicData uri="http://schemas.openxmlformats.org/drawingml/2006/picture">
+                <pic:pic xmlns:pic="http://schemas.openxmlformats.org/drawingml/2006/picture">
+                  <pic:nvPicPr>
+                    <pic:cNvPr id="4" name="21.png"/>
+                    <pic:cNvPicPr/>
+                  </pic:nvPicPr>
+                  <pic:blipFill>
+                    <a:blip r:embed="rId10">
+                      <a:extLst>
+                        <a:ext uri="{28A0092B-C50C-407E-A947-70E740481C1C}">
+                          <a14:useLocalDpi xmlns:a14="http://schemas.microsoft.com/office/drawing/2010/main" val="0"/>
+                        </a:ext>
+                      </a:extLst>
+                    </a:blip>
+                    <a:stretch>
+                      <a:fillRect/>
+                    </a:stretch>
+                  </pic:blipFill>
+                  <pic:spPr>
+                    <a:xfrm>
+                      <a:off x="0" y="0"/>
+                      <a:ext cx="6105537" cy="4399409"/>
+                    </a:xfrm>
+                    <a:prstGeom prst="rect">
+                      <a:avLst/>
+                    </a:prstGeom>
+                    <a:ln>
+                      <a:solidFill>
+                        <a:schemeClr val="tx1"/>
+                      </a:solidFill>
+                    </a:ln>
+                  </pic:spPr>
+                </pic:pic>
+              </a:graphicData>
+            </a:graphic>
+          </wp:inline>
+        </w:drawing>
+      </w:r>
+    </w:p>
+    <w:p>
+      <w:r>
+        <w:t xml:space="preserve">I think the </w:t>
+      </w:r>
+      <w:r>
+        <w:t xml:space="preserve">age and marital graph is very interesting histogram. </w:t>
+      </w:r>
+      <w:r>
+        <w:t>A classification model attempts to draw some conclusion from observed values</w:t>
+      </w:r>
+      <w:r>
+        <w:t xml:space="preserve">, thus, the values shown in the histogram indicates the age in which a customer is to be most likely married. It is seeming, most customers before the age of 25 are all single. This would ideal for the classification model in a supervised machine learning algorithm approach. </w:t>
+      </w:r>
+    </w:p>
+    <w:p>
+      <w:r>
+        <w:rPr>
+          <w:noProof/>
+        </w:rPr>
+        <w:lastRenderedPageBreak/>
+        <w:drawing>
+          <wp:inline distT="0" distB="0" distL="0" distR="0">
+            <wp:extent cx="5261810" cy="3791453"/>
+            <wp:effectExtent l="12700" t="12700" r="8890" b="19050"/>
+            <wp:docPr id="5" name="Picture 5"/>
+            <wp:cNvGraphicFramePr>
+              <a:graphicFrameLocks xmlns:a="http://schemas.openxmlformats.org/drawingml/2006/main" noChangeAspect="1"/>
+            </wp:cNvGraphicFramePr>
+            <a:graphic xmlns:a="http://schemas.openxmlformats.org/drawingml/2006/main">
+              <a:graphicData uri="http://schemas.openxmlformats.org/drawingml/2006/picture">
+                <pic:pic xmlns:pic="http://schemas.openxmlformats.org/drawingml/2006/picture">
+                  <pic:nvPicPr>
+                    <pic:cNvPr id="5" name="Mariage.png"/>
+                    <pic:cNvPicPr/>
+                  </pic:nvPicPr>
+                  <pic:blipFill>
+                    <a:blip r:embed="rId11">
+                      <a:extLst>
+                        <a:ext uri="{28A0092B-C50C-407E-A947-70E740481C1C}">
+                          <a14:useLocalDpi xmlns:a14="http://schemas.microsoft.com/office/drawing/2010/main" val="0"/>
+                        </a:ext>
+                      </a:extLst>
+                    </a:blip>
+                    <a:stretch>
+                      <a:fillRect/>
+                    </a:stretch>
+                  </pic:blipFill>
+                  <pic:spPr>
+                    <a:xfrm>
+                      <a:off x="0" y="0"/>
+                      <a:ext cx="5265249" cy="3793931"/>
+                    </a:xfrm>
+                    <a:prstGeom prst="rect">
+                      <a:avLst/>
+                    </a:prstGeom>
+                    <a:ln>
+                      <a:solidFill>
+                        <a:schemeClr val="tx1"/>
+                      </a:solidFill>
+                    </a:ln>
+                  </pic:spPr>
+                </pic:pic>
+              </a:graphicData>
+            </a:graphic>
+          </wp:inline>
+        </w:drawing>
+      </w:r>
+    </w:p>
+    <w:p>
+      <w:pPr>
+        <w:pStyle w:val="Heading2"/>
+      </w:pPr>
+      <w:r>
+        <w:t>1.3</w:t>
+      </w:r>
+    </w:p>
+    <w:p>
+      <w:r>
+        <w:t>The job as predictor variable and housing (</w:t>
+      </w:r>
+      <w:r>
+        <w:t>has housing loan?</w:t>
+      </w:r>
+      <w:r>
+        <w:t xml:space="preserve">) as target variable. As the bar-chart below indicates, there are </w:t>
+      </w:r>
+      <w:r>
+        <w:t>a certain job</w:t>
+      </w:r>
+      <w:r>
+        <w:t xml:space="preserve"> in which the customers are most likely to have received a loan.</w:t>
+      </w:r>
+      <w:r>
+        <w:t xml:space="preserve"> Those with jobs of an Admin, Blue-collar and Technician most likely will have a house loan.</w:t>
+      </w:r>
+    </w:p>
+    <w:p>
+      <w:r>
+        <w:rPr>
+          <w:noProof/>
+        </w:rPr>
+        <w:drawing>
+          <wp:inline distT="0" distB="0" distL="0" distR="0">
+            <wp:extent cx="5419978" cy="2830897"/>
+            <wp:effectExtent l="12700" t="12700" r="15875" b="13970"/>
+            <wp:docPr id="6" name="Picture 6"/>
+            <wp:cNvGraphicFramePr>
+              <a:graphicFrameLocks xmlns:a="http://schemas.openxmlformats.org/drawingml/2006/main" noChangeAspect="1"/>
+            </wp:cNvGraphicFramePr>
+            <a:graphic xmlns:a="http://schemas.openxmlformats.org/drawingml/2006/main">
+              <a:graphicData uri="http://schemas.openxmlformats.org/drawingml/2006/picture">
+                <pic:pic xmlns:pic="http://schemas.openxmlformats.org/drawingml/2006/picture">
+                  <pic:nvPicPr>
+                    <pic:cNvPr id="6" name="1.3 job.png"/>
+                    <pic:cNvPicPr/>
+                  </pic:nvPicPr>
+                  <pic:blipFill>
+                    <a:blip r:embed="rId12">
+                      <a:extLst>
+                        <a:ext uri="{28A0092B-C50C-407E-A947-70E740481C1C}">
+                          <a14:useLocalDpi xmlns:a14="http://schemas.microsoft.com/office/drawing/2010/main" val="0"/>
+                        </a:ext>
+                      </a:extLst>
+                    </a:blip>
+                    <a:stretch>
+                      <a:fillRect/>
+                    </a:stretch>
+                  </pic:blipFill>
+                  <pic:spPr>
+                    <a:xfrm>
+                      <a:off x="0" y="0"/>
+                      <a:ext cx="5445861" cy="2844416"/>
+                    </a:xfrm>
+                    <a:prstGeom prst="rect">
+                      <a:avLst/>
+                    </a:prstGeom>
+                    <a:ln>
+                      <a:solidFill>
+                        <a:schemeClr val="tx1"/>
+                      </a:solidFill>
+                    </a:ln>
+                  </pic:spPr>
+                </pic:pic>
+              </a:graphicData>
+            </a:graphic>
+          </wp:inline>
+        </w:drawing>
+      </w:r>
+    </w:p>
+    <w:p>
+      <w:r>
+        <w:lastRenderedPageBreak/>
+        <w:t xml:space="preserve">Variables which would be significant for a Machine Learning </w:t>
+      </w:r>
+      <w:r>
+        <w:t>classification model</w:t>
+      </w:r>
+      <w:r>
+        <w:t xml:space="preserve"> would be </w:t>
+      </w:r>
+      <w:r>
+        <w:rPr>
+          <w:i/>
+        </w:rPr>
+        <w:t>student</w:t>
+      </w:r>
+      <w:r>
+        <w:t xml:space="preserve"> and </w:t>
+      </w:r>
+      <w:r>
+        <w:rPr>
+          <w:i/>
+        </w:rPr>
+        <w:t>admin</w:t>
+      </w:r>
+      <w:r>
+        <w:t xml:space="preserve">. The student is likely to be an outlier in an unsupervised </w:t>
+      </w:r>
+      <w:r>
+        <w:t xml:space="preserve">machine learning approach if seeking which student has a house loan. </w:t>
+      </w:r>
+      <w:r>
+        <w:t>In the other hand the variable admin has the mos</w:t>
+      </w:r>
+      <w:r>
+        <w:t xml:space="preserve">t customers with house loans. This would be used in a linear regression classification model to test if the user has a house loan or not e.g. </w:t>
+      </w:r>
+    </w:p>
+    <w:p>
+      <w:r>
+        <w:t>p(p) = 0.01 * (</w:t>
+      </w:r>
+      <w:r>
+        <w:t>job</w:t>
+      </w:r>
+      <w:r>
+        <w:t>) + 0.04 * (</w:t>
+      </w:r>
+      <w:r>
+        <w:t>housing loan or not</w:t>
+      </w:r>
+      <w:r>
+        <w:t>) + 0.03 (</w:t>
+      </w:r>
+      <w:r>
+        <w:t>married</w:t>
+      </w:r>
+      <w:r>
+        <w:t xml:space="preserve"> or not) — 0.4</w:t>
+      </w:r>
+    </w:p>
+    <w:p>
+      <w:pPr>
+        <w:pStyle w:val="Heading2"/>
+      </w:pPr>
+      <w:r>
+        <w:t>1.4</w:t>
+      </w:r>
+      <w:r>
+        <w:t>.</w:t>
+      </w:r>
+    </w:p>
+    <w:p>
+      <w:r>
+        <w:t>As the boxplot indicates there</w:t>
+      </w:r>
+      <w:r>
+        <w:t xml:space="preserve"> are</w:t>
+      </w:r>
+      <w:r>
+        <w:t xml:space="preserve"> outliers (are extreme values) in the data</w:t>
+      </w:r>
+      <w:r>
+        <w:t>. The extreme data are indicated in the red.</w:t>
+      </w:r>
+      <w:r>
+        <w:t xml:space="preserve"> </w:t>
+      </w:r>
+    </w:p>
+    <w:p>
+      <w:r>
+        <w:t xml:space="preserve">Z-scores are a way to compare results from a test to a “normal” </w:t>
+      </w:r>
+      <w:r>
+        <w:t>data</w:t>
+      </w:r>
+      <w:r>
+        <w:t xml:space="preserve"> or how many standard deviations away from the mean</w:t>
+      </w:r>
+      <w:r>
+        <w:t xml:space="preserve">. Knowing a person’s age is </w:t>
+      </w:r>
+      <w:r>
+        <w:t>good but</w:t>
+      </w:r>
+      <w:r>
+        <w:t xml:space="preserve"> </w:t>
+      </w:r>
+      <w:r>
+        <w:t xml:space="preserve">might </w:t>
+      </w:r>
+      <w:r>
+        <w:t xml:space="preserve">not </w:t>
+      </w:r>
+      <w:r>
+        <w:t>be</w:t>
+      </w:r>
+      <w:r>
+        <w:t xml:space="preserve"> so when compared to the mean age. </w:t>
+      </w:r>
+      <w:r>
+        <w:t>Here’s a function which calculates the Z-score:</w:t>
+      </w:r>
+    </w:p>
+    <w:p>
+      <w:pPr>
+        <w:numPr>
+          <w:ilvl w:val="0"/>
+          <w:numId w:val="23"/>
+        </w:numPr>
+        <w:pBdr>
+          <w:left w:val="single" w:sz="18" w:space="0" w:color="6CE26C"/>
+        </w:pBdr>
+        <w:shd w:val="clear" w:color="auto" w:fill="FFFFFF"/>
+        <w:spacing w:after="0" w:line="210" w:lineRule="atLeast"/>
+        <w:ind w:left="0"/>
+        <w:divId w:val="1777099672"/>
+        <w:rPr>
+          <w:rFonts w:ascii="Consolas" w:eastAsia="Times New Roman" w:hAnsi="Consolas" w:cs="Consolas"/>
+          <w:color w:val="5C5C5C"/>
+          <w:sz w:val="18"/>
+          <w:szCs w:val="18"/>
+        </w:rPr>
+      </w:pPr>
+      <w:proofErr w:type="spellStart"/>
+      <w:r>
+        <w:rPr>
+          <w:rFonts w:ascii="Consolas" w:eastAsia="Times New Roman" w:hAnsi="Consolas" w:cs="Consolas"/>
+          <w:color w:val="000000"/>
+          <w:sz w:val="18"/>
+          <w:szCs w:val="18"/>
+          <w:bdr w:val="none" w:sz="0" w:space="0" w:color="auto" w:frame="1"/>
+        </w:rPr>
+        <w:t>z_test</w:t>
+      </w:r>
+      <w:proofErr w:type="spellEnd"/>
+      <w:r>
+        <w:rPr>
+          <w:rFonts w:ascii="Consolas" w:eastAsia="Times New Roman" w:hAnsi="Consolas" w:cs="Consolas"/>
+          <w:color w:val="000000"/>
+          <w:sz w:val="18"/>
+          <w:szCs w:val="18"/>
+          <w:bdr w:val="none" w:sz="0" w:space="0" w:color="auto" w:frame="1"/>
+        </w:rPr>
+        <w:t> &lt; - </w:t>
+      </w:r>
+      <w:proofErr w:type="gramStart"/>
+      <w:r>
+        <w:rPr>
+          <w:rStyle w:val="keyword2"/>
+          <w:rFonts w:ascii="Consolas" w:eastAsia="Times New Roman" w:hAnsi="Consolas" w:cs="Consolas"/>
+          <w:sz w:val="18"/>
+          <w:szCs w:val="18"/>
+        </w:rPr>
+        <w:t>function</w:t>
+      </w:r>
+      <w:r>
+        <w:rPr>
+          <w:rFonts w:ascii="Consolas" w:eastAsia="Times New Roman" w:hAnsi="Consolas" w:cs="Consolas"/>
+          <w:color w:val="000000"/>
+          <w:sz w:val="18"/>
+          <w:szCs w:val="18"/>
+          <w:bdr w:val="none" w:sz="0" w:space="0" w:color="auto" w:frame="1"/>
+        </w:rPr>
+        <w:t>(</w:t>
+      </w:r>
+      <w:proofErr w:type="gramEnd"/>
+      <w:r>
+        <w:rPr>
+          <w:rFonts w:ascii="Consolas" w:eastAsia="Times New Roman" w:hAnsi="Consolas" w:cs="Consolas"/>
+          <w:color w:val="000000"/>
+          <w:sz w:val="18"/>
+          <w:szCs w:val="18"/>
+          <w:bdr w:val="none" w:sz="0" w:space="0" w:color="auto" w:frame="1"/>
+        </w:rPr>
+        <w:t>x, tailed) {  </w:t>
+      </w:r>
+    </w:p>
+    <w:p>
+      <w:pPr>
+        <w:numPr>
+          <w:ilvl w:val="0"/>
+          <w:numId w:val="23"/>
+        </w:numPr>
+        <w:pBdr>
+          <w:left w:val="single" w:sz="18" w:space="0" w:color="6CE26C"/>
+        </w:pBdr>
+        <w:shd w:val="clear" w:color="auto" w:fill="F8F8F8"/>
+        <w:spacing w:after="0" w:line="210" w:lineRule="atLeast"/>
+        <w:divId w:val="1777099672"/>
+        <w:rPr>
+          <w:rFonts w:ascii="Consolas" w:eastAsia="Times New Roman" w:hAnsi="Consolas" w:cs="Consolas"/>
+          <w:color w:val="5C5C5C"/>
+          <w:sz w:val="18"/>
+          <w:szCs w:val="18"/>
+        </w:rPr>
+      </w:pPr>
+      <w:r>
+        <w:rPr>
+          <w:rFonts w:ascii="Consolas" w:eastAsia="Times New Roman" w:hAnsi="Consolas" w:cs="Consolas"/>
+          <w:color w:val="000000"/>
+          <w:sz w:val="18"/>
+          <w:szCs w:val="18"/>
+          <w:highlight w:val="yellow"/>
+          <w:bdr w:val="none" w:sz="0" w:space="0" w:color="auto" w:frame="1"/>
+        </w:rPr>
+        <w:t>z &lt; </w:t>
+      </w:r>
+      <w:proofErr w:type="gramStart"/>
+      <w:r>
+        <w:rPr>
+          <w:rFonts w:ascii="Consolas" w:eastAsia="Times New Roman" w:hAnsi="Consolas" w:cs="Consolas"/>
+          <w:color w:val="000000"/>
+          <w:sz w:val="18"/>
+          <w:szCs w:val="18"/>
+          <w:highlight w:val="yellow"/>
+          <w:bdr w:val="none" w:sz="0" w:space="0" w:color="auto" w:frame="1"/>
+        </w:rPr>
+        <w:t>-(</w:t>
+      </w:r>
+      <w:proofErr w:type="gramEnd"/>
+      <w:r>
+        <w:rPr>
+          <w:rFonts w:ascii="Consolas" w:eastAsia="Times New Roman" w:hAnsi="Consolas" w:cs="Consolas"/>
+          <w:color w:val="000000"/>
+          <w:sz w:val="18"/>
+          <w:szCs w:val="18"/>
+          <w:highlight w:val="yellow"/>
+          <w:bdr w:val="none" w:sz="0" w:space="0" w:color="auto" w:frame="1"/>
+        </w:rPr>
+        <w:t>x - mean(x)) / </w:t>
+      </w:r>
+      <w:proofErr w:type="spellStart"/>
+      <w:r>
+        <w:rPr>
+          <w:rFonts w:ascii="Consolas" w:eastAsia="Times New Roman" w:hAnsi="Consolas" w:cs="Consolas"/>
+          <w:color w:val="000000"/>
+          <w:sz w:val="18"/>
+          <w:szCs w:val="18"/>
+          <w:highlight w:val="yellow"/>
+          <w:bdr w:val="none" w:sz="0" w:space="0" w:color="auto" w:frame="1"/>
+        </w:rPr>
+        <w:t>sd</w:t>
+      </w:r>
+      <w:proofErr w:type="spellEnd"/>
+      <w:r>
+        <w:rPr>
+          <w:rFonts w:ascii="Consolas" w:eastAsia="Times New Roman" w:hAnsi="Consolas" w:cs="Consolas"/>
+          <w:color w:val="000000"/>
+          <w:sz w:val="18"/>
+          <w:szCs w:val="18"/>
+          <w:highlight w:val="yellow"/>
+          <w:bdr w:val="none" w:sz="0" w:space="0" w:color="auto" w:frame="1"/>
+        </w:rPr>
+        <w:t>(x)</w:t>
+      </w:r>
+      <w:r>
+        <w:rPr>
+          <w:rFonts w:ascii="Consolas" w:eastAsia="Times New Roman" w:hAnsi="Consolas" w:cs="Consolas"/>
+          <w:color w:val="000000"/>
+          <w:sz w:val="18"/>
+          <w:szCs w:val="18"/>
+          <w:bdr w:val="none" w:sz="0" w:space="0" w:color="auto" w:frame="1"/>
+        </w:rPr>
+        <w:t> </w:t>
+      </w:r>
+      <w:r>
+        <w:rPr>
+          <w:rFonts w:ascii="Consolas" w:eastAsia="Times New Roman" w:hAnsi="Consolas" w:cs="Consolas"/>
+          <w:color w:val="000000"/>
+          <w:sz w:val="18"/>
+          <w:szCs w:val="18"/>
+          <w:bdr w:val="none" w:sz="0" w:space="0" w:color="auto" w:frame="1"/>
+        </w:rPr>
+        <w:t xml:space="preserve"># formula: </w:t>
+      </w:r>
+      <w:r>
+        <w:rPr>
+          <w:rFonts w:ascii="Consolas" w:eastAsia="Times New Roman" w:hAnsi="Consolas" w:cs="Consolas" w:hint="eastAsia"/>
+          <w:color w:val="000000"/>
+          <w:sz w:val="18"/>
+          <w:szCs w:val="18"/>
+          <w:bdr w:val="none" w:sz="0" w:space="0" w:color="auto" w:frame="1"/>
+        </w:rPr>
+        <w:t>z = (x – μ) / (σ / √n)</w:t>
+      </w:r>
+    </w:p>
+    <w:p>
+      <w:pPr>
+        <w:numPr>
+          <w:ilvl w:val="0"/>
+          <w:numId w:val="23"/>
+        </w:numPr>
+        <w:pBdr>
+          <w:left w:val="single" w:sz="18" w:space="0" w:color="6CE26C"/>
+        </w:pBdr>
+        <w:shd w:val="clear" w:color="auto" w:fill="F8F8F8"/>
+        <w:spacing w:after="0" w:line="210" w:lineRule="atLeast"/>
+        <w:ind w:left="0"/>
+        <w:divId w:val="1777099672"/>
+        <w:rPr>
+          <w:rFonts w:ascii="Consolas" w:eastAsia="Times New Roman" w:hAnsi="Consolas" w:cs="Consolas"/>
+          <w:color w:val="5C5C5C"/>
+          <w:sz w:val="18"/>
+          <w:szCs w:val="18"/>
+        </w:rPr>
+      </w:pPr>
+      <w:r>
+        <w:rPr>
+          <w:rStyle w:val="keyword2"/>
+          <w:rFonts w:ascii="Consolas" w:eastAsia="Times New Roman" w:hAnsi="Consolas" w:cs="Consolas"/>
+          <w:sz w:val="18"/>
+          <w:szCs w:val="18"/>
+        </w:rPr>
+        <w:t>if</w:t>
+      </w:r>
+      <w:r>
+        <w:rPr>
+          <w:rFonts w:ascii="Consolas" w:eastAsia="Times New Roman" w:hAnsi="Consolas" w:cs="Consolas"/>
+          <w:color w:val="000000"/>
+          <w:sz w:val="18"/>
+          <w:szCs w:val="18"/>
+          <w:bdr w:val="none" w:sz="0" w:space="0" w:color="auto" w:frame="1"/>
+        </w:rPr>
+        <w:t> (tailed == 1) </w:t>
+      </w:r>
+      <w:r>
+        <w:rPr>
+          <w:rStyle w:val="keyword2"/>
+          <w:rFonts w:ascii="Consolas" w:eastAsia="Times New Roman" w:hAnsi="Consolas" w:cs="Consolas"/>
+          <w:sz w:val="18"/>
+          <w:szCs w:val="18"/>
+        </w:rPr>
+        <w:t>return</w:t>
+      </w:r>
+      <w:r>
+        <w:rPr>
+          <w:rFonts w:ascii="Consolas" w:eastAsia="Times New Roman" w:hAnsi="Consolas" w:cs="Consolas"/>
+          <w:color w:val="000000"/>
+          <w:sz w:val="18"/>
+          <w:szCs w:val="18"/>
+          <w:bdr w:val="none" w:sz="0" w:space="0" w:color="auto" w:frame="1"/>
+        </w:rPr>
+        <w:t> (cat(</w:t>
+      </w:r>
+      <w:r>
+        <w:rPr>
+          <w:rStyle w:val="string2"/>
+          <w:rFonts w:ascii="Consolas" w:eastAsia="Times New Roman" w:hAnsi="Consolas" w:cs="Consolas"/>
+          <w:sz w:val="18"/>
+          <w:szCs w:val="18"/>
+        </w:rPr>
+        <w:t>'Z-score - '</w:t>
+      </w:r>
+      <w:r>
+        <w:rPr>
+          <w:rFonts w:ascii="Consolas" w:eastAsia="Times New Roman" w:hAnsi="Consolas" w:cs="Consolas"/>
+          <w:color w:val="000000"/>
+          <w:sz w:val="18"/>
+          <w:szCs w:val="18"/>
+          <w:bdr w:val="none" w:sz="0" w:space="0" w:color="auto" w:frame="1"/>
+        </w:rPr>
+        <w:t>, z, </w:t>
+      </w:r>
+      <w:r>
+        <w:rPr>
+          <w:rStyle w:val="string2"/>
+          <w:rFonts w:ascii="Consolas" w:eastAsia="Times New Roman" w:hAnsi="Consolas" w:cs="Consolas"/>
+          <w:sz w:val="18"/>
+          <w:szCs w:val="18"/>
+        </w:rPr>
+        <w:t>'\np-value - '</w:t>
+      </w:r>
+      <w:r>
+        <w:rPr>
+          <w:rFonts w:ascii="Consolas" w:eastAsia="Times New Roman" w:hAnsi="Consolas" w:cs="Consolas"/>
+          <w:color w:val="000000"/>
+          <w:sz w:val="18"/>
+          <w:szCs w:val="18"/>
+          <w:bdr w:val="none" w:sz="0" w:space="0" w:color="auto" w:frame="1"/>
+        </w:rPr>
+        <w:t>, pnorm(-abs(z)))) </w:t>
+      </w:r>
+      <w:r>
+        <w:rPr>
+          <w:rStyle w:val="keyword2"/>
+          <w:rFonts w:ascii="Consolas" w:eastAsia="Times New Roman" w:hAnsi="Consolas" w:cs="Consolas"/>
+          <w:sz w:val="18"/>
+          <w:szCs w:val="18"/>
+        </w:rPr>
+        <w:t>if</w:t>
+      </w:r>
+      <w:r>
+        <w:rPr>
+          <w:rFonts w:ascii="Consolas" w:eastAsia="Times New Roman" w:hAnsi="Consolas" w:cs="Consolas"/>
+          <w:color w:val="000000"/>
+          <w:sz w:val="18"/>
+          <w:szCs w:val="18"/>
+          <w:bdr w:val="none" w:sz="0" w:space="0" w:color="auto" w:frame="1"/>
+        </w:rPr>
+        <w:t> (tailed == 2) </w:t>
+      </w:r>
+      <w:r>
+        <w:rPr>
+          <w:rStyle w:val="keyword2"/>
+          <w:rFonts w:ascii="Consolas" w:eastAsia="Times New Roman" w:hAnsi="Consolas" w:cs="Consolas"/>
+          <w:sz w:val="18"/>
+          <w:szCs w:val="18"/>
+        </w:rPr>
+        <w:t>return</w:t>
+      </w:r>
+      <w:r>
+        <w:rPr>
+          <w:rFonts w:ascii="Consolas" w:eastAsia="Times New Roman" w:hAnsi="Consolas" w:cs="Consolas"/>
+          <w:color w:val="000000"/>
+          <w:sz w:val="18"/>
+          <w:szCs w:val="18"/>
+          <w:bdr w:val="none" w:sz="0" w:space="0" w:color="auto" w:frame="1"/>
+        </w:rPr>
+        <w:t> (cat(</w:t>
+      </w:r>
+      <w:r>
+        <w:rPr>
+          <w:rStyle w:val="string2"/>
+          <w:rFonts w:ascii="Consolas" w:eastAsia="Times New Roman" w:hAnsi="Consolas" w:cs="Consolas"/>
+          <w:sz w:val="18"/>
+          <w:szCs w:val="18"/>
+        </w:rPr>
+        <w:t>'Z-score - '</w:t>
+      </w:r>
+      <w:r>
+        <w:rPr>
+          <w:rFonts w:ascii="Consolas" w:eastAsia="Times New Roman" w:hAnsi="Consolas" w:cs="Consolas"/>
+          <w:color w:val="000000"/>
+          <w:sz w:val="18"/>
+          <w:szCs w:val="18"/>
+          <w:bdr w:val="none" w:sz="0" w:space="0" w:color="auto" w:frame="1"/>
+        </w:rPr>
+        <w:t>, z, </w:t>
+      </w:r>
+      <w:r>
+        <w:rPr>
+          <w:rStyle w:val="string2"/>
+          <w:rFonts w:ascii="Consolas" w:eastAsia="Times New Roman" w:hAnsi="Consolas" w:cs="Consolas"/>
+          <w:sz w:val="18"/>
+          <w:szCs w:val="18"/>
+        </w:rPr>
+        <w:t>'\np-value - '</w:t>
+      </w:r>
+      <w:r>
+        <w:rPr>
+          <w:rFonts w:ascii="Consolas" w:eastAsia="Times New Roman" w:hAnsi="Consolas" w:cs="Consolas"/>
+          <w:color w:val="000000"/>
+          <w:sz w:val="18"/>
+          <w:szCs w:val="18"/>
+          <w:bdr w:val="none" w:sz="0" w:space="0" w:color="auto" w:frame="1"/>
+        </w:rPr>
+        <w:t>, 2 * pnorm(-abs(z)))) </w:t>
+      </w:r>
+      <w:r>
+        <w:rPr>
+          <w:rStyle w:val="keyword2"/>
+          <w:rFonts w:ascii="Consolas" w:eastAsia="Times New Roman" w:hAnsi="Consolas" w:cs="Consolas"/>
+          <w:sz w:val="18"/>
+          <w:szCs w:val="18"/>
+        </w:rPr>
+        <w:t>if</w:t>
+      </w:r>
+      <w:r>
+        <w:rPr>
+          <w:rFonts w:ascii="Consolas" w:eastAsia="Times New Roman" w:hAnsi="Consolas" w:cs="Consolas"/>
+          <w:color w:val="000000"/>
+          <w:sz w:val="18"/>
+          <w:szCs w:val="18"/>
+          <w:bdr w:val="none" w:sz="0" w:space="0" w:color="auto" w:frame="1"/>
+        </w:rPr>
+        <w:t> (tailed != 1 | tailed != 2) </w:t>
+      </w:r>
+      <w:r>
+        <w:rPr>
+          <w:rStyle w:val="keyword2"/>
+          <w:rFonts w:ascii="Consolas" w:eastAsia="Times New Roman" w:hAnsi="Consolas" w:cs="Consolas"/>
+          <w:sz w:val="18"/>
+          <w:szCs w:val="18"/>
+        </w:rPr>
+        <w:t>return</w:t>
+      </w:r>
+      <w:r>
+        <w:rPr>
+          <w:rFonts w:ascii="Consolas" w:eastAsia="Times New Roman" w:hAnsi="Consolas" w:cs="Consolas"/>
+          <w:color w:val="000000"/>
+          <w:sz w:val="18"/>
+          <w:szCs w:val="18"/>
+          <w:bdr w:val="none" w:sz="0" w:space="0" w:color="auto" w:frame="1"/>
+        </w:rPr>
+        <w:t> (</w:t>
+      </w:r>
+      <w:r>
+        <w:rPr>
+          <w:rStyle w:val="string2"/>
+          <w:rFonts w:ascii="Consolas" w:eastAsia="Times New Roman" w:hAnsi="Consolas" w:cs="Consolas"/>
+          <w:sz w:val="18"/>
+          <w:szCs w:val="18"/>
+        </w:rPr>
+        <w:t>'can omly be one or two tailed'</w:t>
+      </w:r>
+      <w:r>
+        <w:rPr>
+          <w:rFonts w:ascii="Consolas" w:eastAsia="Times New Roman" w:hAnsi="Consolas" w:cs="Consolas"/>
+          <w:color w:val="000000"/>
+          <w:sz w:val="18"/>
+          <w:szCs w:val="18"/>
+          <w:bdr w:val="none" w:sz="0" w:space="0" w:color="auto" w:frame="1"/>
+        </w:rPr>
+        <w:t>)  </w:t>
+      </w:r>
+    </w:p>
+    <w:p>
+      <w:pPr>
+        <w:numPr>
+          <w:ilvl w:val="0"/>
+          <w:numId w:val="23"/>
+        </w:numPr>
+        <w:pBdr>
+          <w:left w:val="single" w:sz="18" w:space="0" w:color="6CE26C"/>
+        </w:pBdr>
+        <w:shd w:val="clear" w:color="auto" w:fill="FFFFFF"/>
+        <w:spacing w:after="0" w:line="210" w:lineRule="atLeast"/>
+        <w:ind w:left="0"/>
+        <w:divId w:val="1777099672"/>
+        <w:rPr>
+          <w:rFonts w:ascii="Consolas" w:eastAsia="Times New Roman" w:hAnsi="Consolas" w:cs="Consolas"/>
+          <w:color w:val="5C5C5C"/>
+          <w:sz w:val="18"/>
+          <w:szCs w:val="18"/>
+        </w:rPr>
+      </w:pPr>
+      <w:r>
+        <w:rPr>
+          <w:rFonts w:ascii="Consolas" w:eastAsia="Times New Roman" w:hAnsi="Consolas" w:cs="Consolas"/>
+          <w:color w:val="000000"/>
+          <w:sz w:val="18"/>
+          <w:szCs w:val="18"/>
+          <w:bdr w:val="none" w:sz="0" w:space="0" w:color="auto" w:frame="1"/>
+        </w:rPr>
+        <w:t>}  </w:t>
+      </w:r>
+    </w:p>
+    <w:p>
+      <w:pPr>
+        <w:numPr>
+          <w:ilvl w:val="0"/>
+          <w:numId w:val="23"/>
+        </w:numPr>
+        <w:pBdr>
+          <w:left w:val="single" w:sz="18" w:space="0" w:color="6CE26C"/>
+        </w:pBdr>
+        <w:shd w:val="clear" w:color="auto" w:fill="F8F8F8"/>
+        <w:spacing w:after="0" w:line="210" w:lineRule="atLeast"/>
+        <w:ind w:left="0"/>
+        <w:divId w:val="1777099672"/>
+        <w:rPr>
+          <w:rFonts w:ascii="Consolas" w:eastAsia="Times New Roman" w:hAnsi="Consolas" w:cs="Consolas"/>
+          <w:color w:val="5C5C5C"/>
+          <w:sz w:val="18"/>
+          <w:szCs w:val="18"/>
+        </w:rPr>
+      </w:pPr>
+      <w:proofErr w:type="spellStart"/>
+      <w:r>
+        <w:rPr>
+          <w:rFonts w:ascii="Consolas" w:eastAsia="Times New Roman" w:hAnsi="Consolas" w:cs="Consolas"/>
+          <w:color w:val="000000"/>
+          <w:sz w:val="18"/>
+          <w:szCs w:val="18"/>
+          <w:bdr w:val="none" w:sz="0" w:space="0" w:color="auto" w:frame="1"/>
+        </w:rPr>
+        <w:t>z_</w:t>
+      </w:r>
+      <w:proofErr w:type="gramStart"/>
+      <w:r>
+        <w:rPr>
+          <w:rFonts w:ascii="Consolas" w:eastAsia="Times New Roman" w:hAnsi="Consolas" w:cs="Consolas"/>
+          <w:color w:val="000000"/>
+          <w:sz w:val="18"/>
+          <w:szCs w:val="18"/>
+          <w:bdr w:val="none" w:sz="0" w:space="0" w:color="auto" w:frame="1"/>
+        </w:rPr>
+        <w:t>test</w:t>
+      </w:r>
+      <w:proofErr w:type="spellEnd"/>
+      <w:r>
+        <w:rPr>
+          <w:rFonts w:ascii="Consolas" w:eastAsia="Times New Roman" w:hAnsi="Consolas" w:cs="Consolas"/>
+          <w:color w:val="000000"/>
+          <w:sz w:val="18"/>
+          <w:szCs w:val="18"/>
+          <w:bdr w:val="none" w:sz="0" w:space="0" w:color="auto" w:frame="1"/>
+        </w:rPr>
+        <w:t>(</w:t>
+      </w:r>
+      <w:proofErr w:type="gramEnd"/>
+      <w:r>
+        <w:rPr>
+          <w:rFonts w:ascii="Consolas" w:eastAsia="Times New Roman" w:hAnsi="Consolas" w:cs="Consolas"/>
+          <w:color w:val="000000"/>
+          <w:sz w:val="18"/>
+          <w:szCs w:val="18"/>
+          <w:bdr w:val="none" w:sz="0" w:space="0" w:color="auto" w:frame="1"/>
+        </w:rPr>
+        <w:t>age, 1)</w:t>
+      </w:r>
+    </w:p>
+    <w:p>
+      <w:pPr>
+        <w:divId w:val="1777099672"/>
+      </w:pPr>
+    </w:p>
+    <w:p>
+      <w:pPr>
+        <w:divId w:val="1777099672"/>
+      </w:pPr>
+      <w:r>
+        <w:t>The cons of using Z-score is that the data has to be normally distributed, It wouldn’t be ideal to use with age since the data is skewed.</w:t>
+      </w:r>
+      <w:bookmarkStart w:id="0" w:name="_GoBack"/>
+      <w:bookmarkEnd w:id="0"/>
+    </w:p>
+    <w:p>
+      <w:r>
+        <w:rPr>
+          <w:noProof/>
+        </w:rPr>
+        <w:lastRenderedPageBreak/>
+        <w:drawing>
+          <wp:inline distT="0" distB="0" distL="0" distR="0">
+            <wp:extent cx="6071870" cy="4375150"/>
+            <wp:effectExtent l="12700" t="12700" r="11430" b="19050"/>
+            <wp:docPr id="7" name="Picture 7"/>
+            <wp:cNvGraphicFramePr>
+              <a:graphicFrameLocks xmlns:a="http://schemas.openxmlformats.org/drawingml/2006/main" noChangeAspect="1"/>
+            </wp:cNvGraphicFramePr>
+            <a:graphic xmlns:a="http://schemas.openxmlformats.org/drawingml/2006/main">
+              <a:graphicData uri="http://schemas.openxmlformats.org/drawingml/2006/picture">
+                <pic:pic xmlns:pic="http://schemas.openxmlformats.org/drawingml/2006/picture">
+                  <pic:nvPicPr>
+                    <pic:cNvPr id="7" name="1.4 outlier.png"/>
+                    <pic:cNvPicPr/>
+                  </pic:nvPicPr>
+                  <pic:blipFill>
+                    <a:blip r:embed="rId13">
+                      <a:extLst>
+                        <a:ext uri="{28A0092B-C50C-407E-A947-70E740481C1C}">
+                          <a14:useLocalDpi xmlns:a14="http://schemas.microsoft.com/office/drawing/2010/main" val="0"/>
+                        </a:ext>
+                      </a:extLst>
+                    </a:blip>
+                    <a:stretch>
+                      <a:fillRect/>
+                    </a:stretch>
+                  </pic:blipFill>
+                  <pic:spPr>
+                    <a:xfrm>
+                      <a:off x="0" y="0"/>
+                      <a:ext cx="6071870" cy="4375150"/>
+                    </a:xfrm>
+                    <a:prstGeom prst="rect">
+                      <a:avLst/>
+                    </a:prstGeom>
+                    <a:ln>
+                      <a:solidFill>
+                        <a:schemeClr val="tx1"/>
+                      </a:solidFill>
+                    </a:ln>
+                  </pic:spPr>
+                </pic:pic>
+              </a:graphicData>
+            </a:graphic>
+          </wp:inline>
+        </w:drawing>
+      </w:r>
+    </w:p>
     <w:p/>
     <w:sectPr>
-      <w:footerReference w:type="default" r:id="rId9"/>
+      <w:footerReference w:type="default" r:id="rId14"/>
       <w:pgSz w:w="12240" w:h="15840"/>
       <w:pgMar w:top="1267" w:right="1339" w:bottom="1339" w:left="1339" w:header="720" w:footer="720" w:gutter="0"/>
       <w:pgNumType w:start="0"/>
@@ -1395,6 +2011,92 @@
     </w:lvl>
   </w:abstractNum>
   <w:abstractNum w:abstractNumId="11" w15:restartNumberingAfterBreak="0">
+    <w:nsid w:val="034176F2"/>
+    <w:multiLevelType w:val="hybridMultilevel"/>
+    <w:tmpl w:val="BA2CE22E"/>
+    <w:lvl w:ilvl="0" w:tplc="0409000F">
+      <w:start w:val="1"/>
+      <w:numFmt w:val="decimal"/>
+      <w:lvlText w:val="%1."/>
+      <w:lvlJc w:val="left"/>
+      <w:pPr>
+        <w:ind w:left="1541" w:hanging="360"/>
+      </w:pPr>
+    </w:lvl>
+    <w:lvl w:ilvl="1" w:tplc="04090019" w:tentative="1">
+      <w:start w:val="1"/>
+      <w:numFmt w:val="lowerLetter"/>
+      <w:lvlText w:val="%2."/>
+      <w:lvlJc w:val="left"/>
+      <w:pPr>
+        <w:ind w:left="2261" w:hanging="360"/>
+      </w:pPr>
+    </w:lvl>
+    <w:lvl w:ilvl="2" w:tplc="0409001B" w:tentative="1">
+      <w:start w:val="1"/>
+      <w:numFmt w:val="lowerRoman"/>
+      <w:lvlText w:val="%3."/>
+      <w:lvlJc w:val="right"/>
+      <w:pPr>
+        <w:ind w:left="2981" w:hanging="180"/>
+      </w:pPr>
+    </w:lvl>
+    <w:lvl w:ilvl="3" w:tplc="0409000F" w:tentative="1">
+      <w:start w:val="1"/>
+      <w:numFmt w:val="decimal"/>
+      <w:lvlText w:val="%4."/>
+      <w:lvlJc w:val="left"/>
+      <w:pPr>
+        <w:ind w:left="3701" w:hanging="360"/>
+      </w:pPr>
+    </w:lvl>
+    <w:lvl w:ilvl="4" w:tplc="04090019" w:tentative="1">
+      <w:start w:val="1"/>
+      <w:numFmt w:val="lowerLetter"/>
+      <w:lvlText w:val="%5."/>
+      <w:lvlJc w:val="left"/>
+      <w:pPr>
+        <w:ind w:left="4421" w:hanging="360"/>
+      </w:pPr>
+    </w:lvl>
+    <w:lvl w:ilvl="5" w:tplc="0409001B" w:tentative="1">
+      <w:start w:val="1"/>
+      <w:numFmt w:val="lowerRoman"/>
+      <w:lvlText w:val="%6."/>
+      <w:lvlJc w:val="right"/>
+      <w:pPr>
+        <w:ind w:left="5141" w:hanging="180"/>
+      </w:pPr>
+    </w:lvl>
+    <w:lvl w:ilvl="6" w:tplc="0409000F" w:tentative="1">
+      <w:start w:val="1"/>
+      <w:numFmt w:val="decimal"/>
+      <w:lvlText w:val="%7."/>
+      <w:lvlJc w:val="left"/>
+      <w:pPr>
+        <w:ind w:left="5861" w:hanging="360"/>
+      </w:pPr>
+    </w:lvl>
+    <w:lvl w:ilvl="7" w:tplc="04090019" w:tentative="1">
+      <w:start w:val="1"/>
+      <w:numFmt w:val="lowerLetter"/>
+      <w:lvlText w:val="%8."/>
+      <w:lvlJc w:val="left"/>
+      <w:pPr>
+        <w:ind w:left="6581" w:hanging="360"/>
+      </w:pPr>
+    </w:lvl>
+    <w:lvl w:ilvl="8" w:tplc="0409001B" w:tentative="1">
+      <w:start w:val="1"/>
+      <w:numFmt w:val="lowerRoman"/>
+      <w:lvlText w:val="%9."/>
+      <w:lvlJc w:val="right"/>
+      <w:pPr>
+        <w:ind w:left="7301" w:hanging="180"/>
+      </w:pPr>
+    </w:lvl>
+  </w:abstractNum>
+  <w:abstractNum w:abstractNumId="12" w15:restartNumberingAfterBreak="0">
     <w:nsid w:val="1345043C"/>
     <w:multiLevelType w:val="hybridMultilevel"/>
     <w:tmpl w:val="5664B092"/>
@@ -1507,7 +2209,7 @@
       </w:rPr>
     </w:lvl>
   </w:abstractNum>
-  <w:abstractNum w:abstractNumId="12" w15:restartNumberingAfterBreak="0">
+  <w:abstractNum w:abstractNumId="13" w15:restartNumberingAfterBreak="0">
     <w:nsid w:val="22957834"/>
     <w:multiLevelType w:val="hybridMultilevel"/>
     <w:tmpl w:val="64709B02"/>
@@ -1622,7 +2324,7 @@
       </w:rPr>
     </w:lvl>
   </w:abstractNum>
-  <w:abstractNum w:abstractNumId="13" w15:restartNumberingAfterBreak="0">
+  <w:abstractNum w:abstractNumId="14" w15:restartNumberingAfterBreak="0">
     <w:nsid w:val="2EA358D6"/>
     <w:multiLevelType w:val="multilevel"/>
     <w:tmpl w:val="C978B1E0"/>
@@ -1735,7 +2437,120 @@
       </w:pPr>
     </w:lvl>
   </w:abstractNum>
-  <w:abstractNum w:abstractNumId="14" w15:restartNumberingAfterBreak="0">
+  <w:abstractNum w:abstractNumId="15" w15:restartNumberingAfterBreak="0">
+    <w:nsid w:val="43EC684D"/>
+    <w:multiLevelType w:val="multilevel"/>
+    <w:tmpl w:val="5E44BFF6"/>
+    <w:lvl w:ilvl="0">
+      <w:start w:val="1"/>
+      <w:numFmt w:val="decimal"/>
+      <w:lvlText w:val="%1."/>
+      <w:lvlJc w:val="left"/>
+      <w:pPr>
+        <w:tabs>
+          <w:tab w:val="num" w:pos="720"/>
+        </w:tabs>
+        <w:ind w:left="720" w:hanging="360"/>
+      </w:pPr>
+    </w:lvl>
+    <w:lvl w:ilvl="1" w:tentative="1">
+      <w:start w:val="1"/>
+      <w:numFmt w:val="decimal"/>
+      <w:lvlText w:val="%2."/>
+      <w:lvlJc w:val="left"/>
+      <w:pPr>
+        <w:tabs>
+          <w:tab w:val="num" w:pos="1440"/>
+        </w:tabs>
+        <w:ind w:left="1440" w:hanging="360"/>
+      </w:pPr>
+    </w:lvl>
+    <w:lvl w:ilvl="2" w:tentative="1">
+      <w:start w:val="1"/>
+      <w:numFmt w:val="decimal"/>
+      <w:lvlText w:val="%3."/>
+      <w:lvlJc w:val="left"/>
+      <w:pPr>
+        <w:tabs>
+          <w:tab w:val="num" w:pos="2160"/>
+        </w:tabs>
+        <w:ind w:left="2160" w:hanging="360"/>
+      </w:pPr>
+    </w:lvl>
+    <w:lvl w:ilvl="3" w:tentative="1">
+      <w:start w:val="1"/>
+      <w:numFmt w:val="decimal"/>
+      <w:lvlText w:val="%4."/>
+      <w:lvlJc w:val="left"/>
+      <w:pPr>
+        <w:tabs>
+          <w:tab w:val="num" w:pos="2880"/>
+        </w:tabs>
+        <w:ind w:left="2880" w:hanging="360"/>
+      </w:pPr>
+    </w:lvl>
+    <w:lvl w:ilvl="4" w:tentative="1">
+      <w:start w:val="1"/>
+      <w:numFmt w:val="decimal"/>
+      <w:lvlText w:val="%5."/>
+      <w:lvlJc w:val="left"/>
+      <w:pPr>
+        <w:tabs>
+          <w:tab w:val="num" w:pos="3600"/>
+        </w:tabs>
+        <w:ind w:left="3600" w:hanging="360"/>
+      </w:pPr>
+    </w:lvl>
+    <w:lvl w:ilvl="5" w:tentative="1">
+      <w:start w:val="1"/>
+      <w:numFmt w:val="decimal"/>
+      <w:lvlText w:val="%6."/>
+      <w:lvlJc w:val="left"/>
+      <w:pPr>
+        <w:tabs>
+          <w:tab w:val="num" w:pos="4320"/>
+        </w:tabs>
+        <w:ind w:left="4320" w:hanging="360"/>
+      </w:pPr>
+    </w:lvl>
+    <w:lvl w:ilvl="6" w:tentative="1">
+      <w:start w:val="1"/>
+      <w:numFmt w:val="decimal"/>
+      <w:lvlText w:val="%7."/>
+      <w:lvlJc w:val="left"/>
+      <w:pPr>
+        <w:tabs>
+          <w:tab w:val="num" w:pos="5040"/>
+        </w:tabs>
+        <w:ind w:left="5040" w:hanging="360"/>
+      </w:pPr>
+    </w:lvl>
+    <w:lvl w:ilvl="7" w:tentative="1">
+      <w:start w:val="1"/>
+      <w:numFmt w:val="decimal"/>
+      <w:lvlText w:val="%8."/>
+      <w:lvlJc w:val="left"/>
+      <w:pPr>
+        <w:tabs>
+          <w:tab w:val="num" w:pos="5760"/>
+        </w:tabs>
+        <w:ind w:left="5760" w:hanging="360"/>
+      </w:pPr>
+    </w:lvl>
+    <w:lvl w:ilvl="8" w:tentative="1">
+      <w:start w:val="1"/>
+      <w:numFmt w:val="decimal"/>
+      <w:lvlText w:val="%9."/>
+      <w:lvlJc w:val="left"/>
+      <w:pPr>
+        <w:tabs>
+          <w:tab w:val="num" w:pos="6480"/>
+        </w:tabs>
+        <w:ind w:left="6480" w:hanging="360"/>
+      </w:pPr>
+    </w:lvl>
+  </w:abstractNum>
+  <w:abstractNum w:abstractNumId="16" w15:restartNumberingAfterBreak="0">
     <w:nsid w:val="46C82C9A"/>
     <w:multiLevelType w:val="hybridMultilevel"/>
     <w:tmpl w:val="63F07864"/>
@@ -1851,7 +2666,7 @@
       </w:rPr>
     </w:lvl>
   </w:abstractNum>
-  <w:abstractNum w:abstractNumId="15" w15:restartNumberingAfterBreak="0">
+  <w:abstractNum w:abstractNumId="17" w15:restartNumberingAfterBreak="0">
     <w:nsid w:val="49BC0320"/>
     <w:multiLevelType w:val="hybridMultilevel"/>
     <w:tmpl w:val="DC3C7298"/>
@@ -1966,7 +2781,179 @@
       </w:rPr>
     </w:lvl>
   </w:abstractNum>
-  <w:abstractNum w:abstractNumId="16" w15:restartNumberingAfterBreak="0">
+  <w:abstractNum w:abstractNumId="18" w15:restartNumberingAfterBreak="0">
+    <w:nsid w:val="4A02645B"/>
+    <w:multiLevelType w:val="hybridMultilevel"/>
+    <w:tmpl w:val="F042A4BA"/>
+    <w:lvl w:ilvl="0" w:tplc="0409000F">
+      <w:start w:val="1"/>
+      <w:numFmt w:val="decimal"/>
+      <w:lvlText w:val="%1."/>
+      <w:lvlJc w:val="left"/>
+      <w:pPr>
+        <w:ind w:left="720" w:hanging="360"/>
+      </w:pPr>
+    </w:lvl>
+    <w:lvl w:ilvl="1" w:tplc="04090019" w:tentative="1">
+      <w:start w:val="1"/>
+      <w:numFmt w:val="lowerLetter"/>
+      <w:lvlText w:val="%2."/>
+      <w:lvlJc w:val="left"/>
+      <w:pPr>
+        <w:ind w:left="1440" w:hanging="360"/>
+      </w:pPr>
+    </w:lvl>
+    <w:lvl w:ilvl="2" w:tplc="0409001B" w:tentative="1">
+      <w:start w:val="1"/>
+      <w:numFmt w:val="lowerRoman"/>
+      <w:lvlText w:val="%3."/>
+      <w:lvlJc w:val="right"/>
+      <w:pPr>
+        <w:ind w:left="2160" w:hanging="180"/>
+      </w:pPr>
+    </w:lvl>
+    <w:lvl w:ilvl="3" w:tplc="0409000F" w:tentative="1">
+      <w:start w:val="1"/>
+      <w:numFmt w:val="decimal"/>
+      <w:lvlText w:val="%4."/>
+      <w:lvlJc w:val="left"/>
+      <w:pPr>
+        <w:ind w:left="2880" w:hanging="360"/>
+      </w:pPr>
+    </w:lvl>
+    <w:lvl w:ilvl="4" w:tplc="04090019" w:tentative="1">
+      <w:start w:val="1"/>
+      <w:numFmt w:val="lowerLetter"/>
+      <w:lvlText w:val="%5."/>
+      <w:lvlJc w:val="left"/>
+      <w:pPr>
+        <w:ind w:left="3600" w:hanging="360"/>
+      </w:pPr>
+    </w:lvl>
+    <w:lvl w:ilvl="5" w:tplc="0409001B" w:tentative="1">
+      <w:start w:val="1"/>
+      <w:numFmt w:val="lowerRoman"/>
+      <w:lvlText w:val="%6."/>
+      <w:lvlJc w:val="right"/>
+      <w:pPr>
+        <w:ind w:left="4320" w:hanging="180"/>
+      </w:pPr>
+    </w:lvl>
+    <w:lvl w:ilvl="6" w:tplc="0409000F" w:tentative="1">
+      <w:start w:val="1"/>
+      <w:numFmt w:val="decimal"/>
+      <w:lvlText w:val="%7."/>
+      <w:lvlJc w:val="left"/>
+      <w:pPr>
+        <w:ind w:left="5040" w:hanging="360"/>
+      </w:pPr>
+    </w:lvl>
+    <w:lvl w:ilvl="7" w:tplc="04090019" w:tentative="1">
+      <w:start w:val="1"/>
+      <w:numFmt w:val="lowerLetter"/>
+      <w:lvlText w:val="%8."/>
+      <w:lvlJc w:val="left"/>
+      <w:pPr>
+        <w:ind w:left="5760" w:hanging="360"/>
+      </w:pPr>
+    </w:lvl>
+    <w:lvl w:ilvl="8" w:tplc="0409001B" w:tentative="1">
+      <w:start w:val="1"/>
+      <w:numFmt w:val="lowerRoman"/>
+      <w:lvlText w:val="%9."/>
+      <w:lvlJc w:val="right"/>
+      <w:pPr>
+        <w:ind w:left="6480" w:hanging="180"/>
+      </w:pPr>
+    </w:lvl>
+  </w:abstractNum>
+  <w:abstractNum w:abstractNumId="19" w15:restartNumberingAfterBreak="0">
+    <w:nsid w:val="4B786DDD"/>
+    <w:multiLevelType w:val="hybridMultilevel"/>
+    <w:tmpl w:val="BA2CE22E"/>
+    <w:lvl w:ilvl="0" w:tplc="0409000F">
+      <w:start w:val="1"/>
+      <w:numFmt w:val="decimal"/>
+      <w:lvlText w:val="%1."/>
+      <w:lvlJc w:val="left"/>
+      <w:pPr>
+        <w:ind w:left="1541" w:hanging="360"/>
+      </w:pPr>
+    </w:lvl>
+    <w:lvl w:ilvl="1" w:tplc="04090019" w:tentative="1">
+      <w:start w:val="1"/>
+      <w:numFmt w:val="lowerLetter"/>
+      <w:lvlText w:val="%2."/>
+      <w:lvlJc w:val="left"/>
+      <w:pPr>
+        <w:ind w:left="2261" w:hanging="360"/>
+      </w:pPr>
+    </w:lvl>
+    <w:lvl w:ilvl="2" w:tplc="0409001B" w:tentative="1">
+      <w:start w:val="1"/>
+      <w:numFmt w:val="lowerRoman"/>
+      <w:lvlText w:val="%3."/>
+      <w:lvlJc w:val="right"/>
+      <w:pPr>
+        <w:ind w:left="2981" w:hanging="180"/>
+      </w:pPr>
+    </w:lvl>
+    <w:lvl w:ilvl="3" w:tplc="0409000F" w:tentative="1">
+      <w:start w:val="1"/>
+      <w:numFmt w:val="decimal"/>
+      <w:lvlText w:val="%4."/>
+      <w:lvlJc w:val="left"/>
+      <w:pPr>
+        <w:ind w:left="3701" w:hanging="360"/>
+      </w:pPr>
+    </w:lvl>
+    <w:lvl w:ilvl="4" w:tplc="04090019" w:tentative="1">
+      <w:start w:val="1"/>
+      <w:numFmt w:val="lowerLetter"/>
+      <w:lvlText w:val="%5."/>
+      <w:lvlJc w:val="left"/>
+      <w:pPr>
+        <w:ind w:left="4421" w:hanging="360"/>
+      </w:pPr>
+    </w:lvl>
+    <w:lvl w:ilvl="5" w:tplc="0409001B" w:tentative="1">
+      <w:start w:val="1"/>
+      <w:numFmt w:val="lowerRoman"/>
+      <w:lvlText w:val="%6."/>
+      <w:lvlJc w:val="right"/>
+      <w:pPr>
+        <w:ind w:left="5141" w:hanging="180"/>
+      </w:pPr>
+    </w:lvl>
+    <w:lvl w:ilvl="6" w:tplc="0409000F" w:tentative="1">
+      <w:start w:val="1"/>
+      <w:numFmt w:val="decimal"/>
+      <w:lvlText w:val="%7."/>
+      <w:lvlJc w:val="left"/>
+      <w:pPr>
+        <w:ind w:left="5861" w:hanging="360"/>
+      </w:pPr>
+    </w:lvl>
+    <w:lvl w:ilvl="7" w:tplc="04090019" w:tentative="1">
+      <w:start w:val="1"/>
+      <w:numFmt w:val="lowerLetter"/>
+      <w:lvlText w:val="%8."/>
+      <w:lvlJc w:val="left"/>
+      <w:pPr>
+        <w:ind w:left="6581" w:hanging="360"/>
+      </w:pPr>
+    </w:lvl>
+    <w:lvl w:ilvl="8" w:tplc="0409001B" w:tentative="1">
+      <w:start w:val="1"/>
+      <w:numFmt w:val="lowerRoman"/>
+      <w:lvlText w:val="%9."/>
+      <w:lvlJc w:val="right"/>
+      <w:pPr>
+        <w:ind w:left="7301" w:hanging="180"/>
+      </w:pPr>
+    </w:lvl>
+  </w:abstractNum>
+  <w:abstractNum w:abstractNumId="20" w15:restartNumberingAfterBreak="0">
     <w:nsid w:val="52083510"/>
     <w:multiLevelType w:val="hybridMultilevel"/>
     <w:tmpl w:val="BE6E19F6"/>
@@ -2085,7 +3072,7 @@
       </w:rPr>
     </w:lvl>
   </w:abstractNum>
-  <w:abstractNum w:abstractNumId="17" w15:restartNumberingAfterBreak="0">
+  <w:abstractNum w:abstractNumId="21" w15:restartNumberingAfterBreak="0">
     <w:nsid w:val="5B226C1F"/>
     <w:multiLevelType w:val="hybridMultilevel"/>
     <w:tmpl w:val="49ACD974"/>
@@ -2200,7 +3187,7 @@
       </w:rPr>
     </w:lvl>
   </w:abstractNum>
-  <w:abstractNum w:abstractNumId="18" w15:restartNumberingAfterBreak="0">
+  <w:abstractNum w:abstractNumId="22" w15:restartNumberingAfterBreak="0">
     <w:nsid w:val="6C901CF9"/>
     <w:multiLevelType w:val="hybridMultilevel"/>
     <w:tmpl w:val="2F4A75D8"/>
@@ -2291,16 +3278,16 @@
     <w:abstractNumId w:val="9"/>
   </w:num>
   <w:num w:numId="2">
-    <w:abstractNumId w:val="14"/>
+    <w:abstractNumId w:val="16"/>
   </w:num>
   <w:num w:numId="3">
+    <w:abstractNumId w:val="21"/>
+  </w:num>
+  <w:num w:numId="4">
     <w:abstractNumId w:val="17"/>
   </w:num>
-  <w:num w:numId="4">
-    <w:abstractNumId w:val="15"/>
-  </w:num>
   <w:num w:numId="5">
-    <w:abstractNumId w:val="12"/>
+    <w:abstractNumId w:val="13"/>
   </w:num>
   <w:num w:numId="6">
     <w:abstractNumId w:val="7"/>
@@ -2330,19 +3317,31 @@
     <w:abstractNumId w:val="0"/>
   </w:num>
   <w:num w:numId="15">
-    <w:abstractNumId w:val="16"/>
+    <w:abstractNumId w:val="20"/>
   </w:num>
   <w:num w:numId="16">
-    <w:abstractNumId w:val="18"/>
+    <w:abstractNumId w:val="22"/>
   </w:num>
   <w:num w:numId="17">
-    <w:abstractNumId w:val="11"/>
+    <w:abstractNumId w:val="12"/>
   </w:num>
   <w:num w:numId="18">
     <w:abstractNumId w:val="10"/>
   </w:num>
   <w:num w:numId="19">
-    <w:abstractNumId w:val="13"/>
+    <w:abstractNumId w:val="14"/>
+  </w:num>
+  <w:num w:numId="20">
+    <w:abstractNumId w:val="18"/>
+  </w:num>
+  <w:num w:numId="21">
+    <w:abstractNumId w:val="11"/>
+  </w:num>
+  <w:num w:numId="22">
+    <w:abstractNumId w:val="19"/>
+  </w:num>
+  <w:num w:numId="23">
+    <w:abstractNumId w:val="15"/>
   </w:num>
 </w:numbering>
 </file>
@@ -3304,7 +4303,6 @@
     <w:basedOn w:val="Normal"/>
     <w:next w:val="Normal"/>
     <w:uiPriority w:val="35"/>
-    <w:semiHidden/>
     <w:unhideWhenUsed/>
     <w:qFormat/>
     <w:pPr>
@@ -3513,300 +4511,32 @@
       <w:bdr w:val="none" w:sz="0" w:space="0" w:color="auto" w:frame="1"/>
     </w:rPr>
   </w:style>
+  <w:style w:type="paragraph" w:styleId="ListParagraph">
+    <w:name w:val="List Paragraph"/>
+    <w:basedOn w:val="Normal"/>
+    <w:uiPriority w:val="34"/>
+    <w:unhideWhenUsed/>
+    <w:qFormat/>
+    <w:rsid w:val="00A67D82"/>
+    <w:pPr>
+      <w:ind w:left="720"/>
+      <w:contextualSpacing/>
+    </w:pPr>
+  </w:style>
+  <w:style w:type="character" w:customStyle="1" w:styleId="string2">
+    <w:name w:val="string2"/>
+    <w:basedOn w:val="DefaultParagraphFont"/>
+    <w:rsid w:val="000D5B2E"/>
+    <w:rPr>
+      <w:color w:val="0000FF"/>
+      <w:bdr w:val="none" w:sz="0" w:space="0" w:color="auto" w:frame="1"/>
+    </w:rPr>
+  </w:style>
 </w:styles>
 </file>
 
 <file path=word/glossary/document.xml><?xml version="1.0" encoding="utf-8"?>
-<w:glossaryDocument xmlns:wpc="http://schemas.microsoft.com/office/word/2010/wordprocessingCanvas" xmlns:cx="http://schemas.microsoft.com/office/drawing/2014/chartex" xmlns:cx1="http://schemas.microsoft.com/office/drawing/2015/9/8/chartex" xmlns:cx2="http://schemas.microsoft.com/office/drawing/2015/10/21/chartex" xmlns:cx3="http://schemas.microsoft.com/office/drawing/2016/5/9/chartex" xmlns:cx4="http://schemas.microsoft.com/office/drawing/2016/5/10/chartex" xmlns:cx5="http://schemas.microsoft.com/office/drawing/2016/5/11/chartex" xmlns:cx6="http://schemas.microsoft.com/office/drawing/2016/5/12/chartex" xmlns:cx7="http://schemas.microsoft.com/office/drawing/2016/5/13/chartex" xmlns:cx8="http://schemas.microsoft.com/office/drawing/2016/5/14/chartex" xmlns:mc="http://schemas.openxmlformats.org/markup-compatibility/2006" xmlns:aink="http://schemas.microsoft.com/office/drawing/2016/ink" xmlns:am3d="http://schemas.microsoft.com/office/drawing/2017/model3d" xmlns:o="urn:schemas-microsoft-com:office:office" xmlns:r="http://schemas.openxmlformats.org/officeDocument/2006/relationships" xmlns:m="http://schemas.openxmlformats.org/officeDocument/2006/math" xmlns:v="urn:schemas-microsoft-com:vml" xmlns:wp14="http://schemas.microsoft.com/office/word/2010/wordprocessingDrawing" xmlns:wp="http://schemas.openxmlformats.org/drawingml/2006/wordprocessingDrawing" xmlns:w10="urn:schemas-microsoft-com:office:word" xmlns:w="http://schemas.openxmlformats.org/wordprocessingml/2006/main" xmlns:w14="http://schemas.microsoft.com/office/word/2010/wordml" xmlns:w15="http://schemas.microsoft.com/office/word/2012/wordml" xmlns:w16cid="http://schemas.microsoft.com/office/word/2016/wordml/cid" xmlns:w16se="http://schemas.microsoft.com/office/word/2015/wordml/symex" xmlns:wpg="http://schemas.microsoft.com/office/word/2010/wordprocessingGroup" xmlns:wpi="http://schemas.microsoft.com/office/word/2010/wordprocessingInk" xmlns:wne="http://schemas.microsoft.com/office/word/2006/wordml" xmlns:wps="http://schemas.microsoft.com/office/word/2010/wordprocessingShape" mc:Ignorable="w14 w15 w16se w16cid wp14">
-  <w:docParts>
-    <w:docPart>
-      <w:docPartPr>
-        <w:name w:val="0AA247E9323DF44881FD74523AED050C"/>
-        <w:category>
-          <w:name w:val="General"/>
-          <w:gallery w:val="placeholder"/>
-        </w:category>
-        <w:types>
-          <w:type w:val="bbPlcHdr"/>
-        </w:types>
-        <w:behaviors>
-          <w:behavior w:val="content"/>
-        </w:behaviors>
-        <w:guid w:val="{41B83566-C248-C54F-B1C4-FA2390B08FCC}"/>
-      </w:docPartPr>
-      <w:docPartBody>
-        <w:p>
-          <w:pPr>
-            <w:pStyle w:val="0AA247E9323DF44881FD74523AED050C"/>
-          </w:pPr>
-          <w:r>
-            <w:t>Heading 2</w:t>
-          </w:r>
-        </w:p>
-      </w:docPartBody>
-    </w:docPart>
-    <w:docPart>
-      <w:docPartPr>
-        <w:name w:val="866C05894072EC47A5BB2DDE6EEB95C9"/>
-        <w:category>
-          <w:name w:val="General"/>
-          <w:gallery w:val="placeholder"/>
-        </w:category>
-        <w:types>
-          <w:type w:val="bbPlcHdr"/>
-        </w:types>
-        <w:behaviors>
-          <w:behavior w:val="content"/>
-        </w:behaviors>
-        <w:guid w:val="{AC2DFB6C-1239-FE4F-B86E-29155A436FF4}"/>
-      </w:docPartPr>
-      <w:docPartBody>
-        <w:p>
-          <w:pPr>
-            <w:pStyle w:val="866C05894072EC47A5BB2DDE6EEB95C9"/>
-          </w:pPr>
-          <w:r>
-            <w:t>Want to insert a picture from your files or add a shape, text box, or table? You got it! On the Insert tab of the ribbon, just tap the option you need.</w:t>
-          </w:r>
-        </w:p>
-      </w:docPartBody>
-    </w:docPart>
-    <w:docPart>
-      <w:docPartPr>
-        <w:name w:val="2EA70E0955025641B1320F79A5585CB5"/>
-        <w:category>
-          <w:name w:val="General"/>
-          <w:gallery w:val="placeholder"/>
-        </w:category>
-        <w:types>
-          <w:type w:val="bbPlcHdr"/>
-        </w:types>
-        <w:behaviors>
-          <w:behavior w:val="content"/>
-        </w:behaviors>
-        <w:guid w:val="{90D79348-9A91-9741-88AE-78F3D91A9B97}"/>
-      </w:docPartPr>
-      <w:docPartBody>
-        <w:p>
-          <w:pPr>
-            <w:pStyle w:val="2EA70E0955025641B1320F79A5585CB5"/>
-          </w:pPr>
-          <w:r>
-            <w:t>“Quote”</w:t>
-          </w:r>
-        </w:p>
-      </w:docPartBody>
-    </w:docPart>
-    <w:docPart>
-      <w:docPartPr>
-        <w:name w:val="543504E2957F9040978E87EF6B268534"/>
-        <w:category>
-          <w:name w:val="General"/>
-          <w:gallery w:val="placeholder"/>
-        </w:category>
-        <w:types>
-          <w:type w:val="bbPlcHdr"/>
-        </w:types>
-        <w:behaviors>
-          <w:behavior w:val="content"/>
-        </w:behaviors>
-        <w:guid w:val="{32854C93-260D-E34B-8CF1-5E22923BBA36}"/>
-      </w:docPartPr>
-      <w:docPartBody>
-        <w:p>
-          <w:pPr>
-            <w:pStyle w:val="543504E2957F9040978E87EF6B268534"/>
-          </w:pPr>
-          <w:r>
-            <w:t>To apply any text formatting you see on this page with just a tap, on the Home tab of the ribbon, check out Styles.</w:t>
-          </w:r>
-        </w:p>
-      </w:docPartBody>
-    </w:docPart>
-    <w:docPart>
-      <w:docPartPr>
-        <w:name w:val="EE6D423B1042F243B7253ED194E67913"/>
-        <w:category>
-          <w:name w:val="General"/>
-          <w:gallery w:val="placeholder"/>
-        </w:category>
-        <w:types>
-          <w:type w:val="bbPlcHdr"/>
-        </w:types>
-        <w:behaviors>
-          <w:behavior w:val="content"/>
-        </w:behaviors>
-        <w:guid w:val="{D0607D71-1380-2D4A-8E83-B18C615403FB}"/>
-      </w:docPartPr>
-      <w:docPartBody>
-        <w:p>
-          <w:pPr>
-            <w:pStyle w:val="EE6D423B1042F243B7253ED194E67913"/>
-          </w:pPr>
-          <w:r>
-            <w:t>Column Heading</w:t>
-          </w:r>
-        </w:p>
-      </w:docPartBody>
-    </w:docPart>
-    <w:docPart>
-      <w:docPartPr>
-        <w:name w:val="F718051A7244504DB83A5C6188D33E37"/>
-        <w:category>
-          <w:name w:val="General"/>
-          <w:gallery w:val="placeholder"/>
-        </w:category>
-        <w:types>
-          <w:type w:val="bbPlcHdr"/>
-        </w:types>
-        <w:behaviors>
-          <w:behavior w:val="content"/>
-        </w:behaviors>
-        <w:guid w:val="{F7A10732-0313-554E-8735-734A42C99EE1}"/>
-      </w:docPartPr>
-      <w:docPartBody>
-        <w:p>
-          <w:pPr>
-            <w:pStyle w:val="F718051A7244504DB83A5C6188D33E37"/>
-          </w:pPr>
-          <w:r>
-            <w:t>Column Heading</w:t>
-          </w:r>
-        </w:p>
-      </w:docPartBody>
-    </w:docPart>
-    <w:docPart>
-      <w:docPartPr>
-        <w:name w:val="AE092357830EEF4EAF9798C3DF1F4299"/>
-        <w:category>
-          <w:name w:val="General"/>
-          <w:gallery w:val="placeholder"/>
-        </w:category>
-        <w:types>
-          <w:type w:val="bbPlcHdr"/>
-        </w:types>
-        <w:behaviors>
-          <w:behavior w:val="content"/>
-        </w:behaviors>
-        <w:guid w:val="{F02C1EB2-147C-5F46-9E4F-0E789F8CAAB7}"/>
-      </w:docPartPr>
-      <w:docPartBody>
-        <w:p>
-          <w:pPr>
-            <w:pStyle w:val="AE092357830EEF4EAF9798C3DF1F4299"/>
-          </w:pPr>
-          <w:r>
-            <w:t>Row Heading</w:t>
-          </w:r>
-        </w:p>
-      </w:docPartBody>
-    </w:docPart>
-    <w:docPart>
-      <w:docPartPr>
-        <w:name w:val="C2CFE844938B4642A474DA2C1193F626"/>
-        <w:category>
-          <w:name w:val="General"/>
-          <w:gallery w:val="placeholder"/>
-        </w:category>
-        <w:types>
-          <w:type w:val="bbPlcHdr"/>
-        </w:types>
-        <w:behaviors>
-          <w:behavior w:val="content"/>
-        </w:behaviors>
-        <w:guid w:val="{ED148EAF-BCA5-7D41-8879-073045E0D979}"/>
-      </w:docPartPr>
-      <w:docPartBody>
-        <w:p>
-          <w:pPr>
-            <w:pStyle w:val="C2CFE844938B4642A474DA2C1193F626"/>
-          </w:pPr>
-          <w:r>
-            <w:t>Text</w:t>
-          </w:r>
-        </w:p>
-      </w:docPartBody>
-    </w:docPart>
-    <w:docPart>
-      <w:docPartPr>
-        <w:name w:val="00F27E399183074DB7A5162988423127"/>
-        <w:category>
-          <w:name w:val="General"/>
-          <w:gallery w:val="placeholder"/>
-        </w:category>
-        <w:types>
-          <w:type w:val="bbPlcHdr"/>
-        </w:types>
-        <w:behaviors>
-          <w:behavior w:val="content"/>
-        </w:behaviors>
-        <w:guid w:val="{FCA9C818-5A83-C842-9A82-5628164EFD6D}"/>
-      </w:docPartPr>
-      <w:docPartBody>
-        <w:p>
-          <w:pPr>
-            <w:pStyle w:val="00F27E399183074DB7A5162988423127"/>
-          </w:pPr>
-          <w:r>
-            <w:t>123.45</w:t>
-          </w:r>
-        </w:p>
-      </w:docPartBody>
-    </w:docPart>
-    <w:docPart>
-      <w:docPartPr>
-        <w:name w:val="A198639C02482F4FBD10076314492625"/>
-        <w:category>
-          <w:name w:val="General"/>
-          <w:gallery w:val="placeholder"/>
-        </w:category>
-        <w:types>
-          <w:type w:val="bbPlcHdr"/>
-        </w:types>
-        <w:behaviors>
-          <w:behavior w:val="content"/>
-        </w:behaviors>
-        <w:guid w:val="{C7D20AB8-8910-4A4F-81C0-893F13F7DDAA}"/>
-      </w:docPartPr>
-      <w:docPartBody>
-        <w:p>
-          <w:pPr>
-            <w:pStyle w:val="A198639C02482F4FBD10076314492625"/>
-          </w:pPr>
-          <w:r>
-            <w:t>Row Heading</w:t>
-          </w:r>
-        </w:p>
-      </w:docPartBody>
-    </w:docPart>
-    <w:docPart>
-      <w:docPartPr>
-        <w:name w:val="79FC0415BBE0714E8721295962A3459E"/>
-        <w:category>
-          <w:name w:val="General"/>
-          <w:gallery w:val="placeholder"/>
-        </w:category>
-        <w:types>
-          <w:type w:val="bbPlcHdr"/>
-        </w:types>
-        <w:behaviors>
-          <w:behavior w:val="content"/>
-        </w:behaviors>
-        <w:guid w:val="{5D7BFF29-9297-E14A-B4DC-E23841A42229}"/>
-      </w:docPartPr>
-      <w:docPartBody>
-        <w:p>
-          <w:pPr>
-            <w:pStyle w:val="79FC0415BBE0714E8721295962A3459E"/>
-          </w:pPr>
-          <w:r>
-            <w:t>Text</w:t>
-          </w:r>
-        </w:p>
-      </w:docPartBody>
-    </w:docPart>
-  </w:docParts>
-</w:glossaryDocument>
+<w:glossaryDocument xmlns:wpc="http://schemas.microsoft.com/office/word/2010/wordprocessingCanvas" xmlns:cx="http://schemas.microsoft.com/office/drawing/2014/chartex" xmlns:cx1="http://schemas.microsoft.com/office/drawing/2015/9/8/chartex" xmlns:cx2="http://schemas.microsoft.com/office/drawing/2015/10/21/chartex" xmlns:cx3="http://schemas.microsoft.com/office/drawing/2016/5/9/chartex" xmlns:cx4="http://schemas.microsoft.com/office/drawing/2016/5/10/chartex" xmlns:cx5="http://schemas.microsoft.com/office/drawing/2016/5/11/chartex" xmlns:cx6="http://schemas.microsoft.com/office/drawing/2016/5/12/chartex" xmlns:cx7="http://schemas.microsoft.com/office/drawing/2016/5/13/chartex" xmlns:cx8="http://schemas.microsoft.com/office/drawing/2016/5/14/chartex" xmlns:mc="http://schemas.openxmlformats.org/markup-compatibility/2006" xmlns:aink="http://schemas.microsoft.com/office/drawing/2016/ink" xmlns:am3d="http://schemas.microsoft.com/office/drawing/2017/model3d" xmlns:o="urn:schemas-microsoft-com:office:office" xmlns:r="http://schemas.openxmlformats.org/officeDocument/2006/relationships" xmlns:m="http://schemas.openxmlformats.org/officeDocument/2006/math" xmlns:v="urn:schemas-microsoft-com:vml" xmlns:wp14="http://schemas.microsoft.com/office/word/2010/wordprocessingDrawing" xmlns:wp="http://schemas.openxmlformats.org/drawingml/2006/wordprocessingDrawing" xmlns:w10="urn:schemas-microsoft-com:office:word" xmlns:w="http://schemas.openxmlformats.org/wordprocessingml/2006/main" xmlns:w14="http://schemas.microsoft.com/office/word/2010/wordml" xmlns:w15="http://schemas.microsoft.com/office/word/2012/wordml" xmlns:w16cid="http://schemas.microsoft.com/office/word/2016/wordml/cid" xmlns:w16se="http://schemas.microsoft.com/office/word/2015/wordml/symex" xmlns:wpg="http://schemas.microsoft.com/office/word/2010/wordprocessingGroup" xmlns:wpi="http://schemas.microsoft.com/office/word/2010/wordprocessingInk" xmlns:wne="http://schemas.microsoft.com/office/word/2006/wordml" xmlns:wps="http://schemas.microsoft.com/office/word/2010/wordprocessingShape" mc:Ignorable="w14 w15 w16se w16cid wp14"/>
 </file>
 
 <file path=word/glossary/fontTable.xml><?xml version="1.0" encoding="utf-8"?>
@@ -3823,7 +4553,7 @@
     <w:charset w:val="00"/>
     <w:family w:val="roman"/>
     <w:pitch w:val="variable"/>
-    <w:sig w:usb0="E0002EFF" w:usb1="C0007843" w:usb2="00000009" w:usb3="00000000" w:csb0="000001FF" w:csb1="00000000"/>
+    <w:sig w:usb0="20002A87" w:usb1="80000000" w:usb2="00000008" w:usb3="00000000" w:csb0="000001FF" w:csb1="00000000"/>
   </w:font>
   <w:font w:name="Courier New">
     <w:panose1 w:val="02070309020205020404"/>
@@ -3847,12 +4577,19 @@
     <w:pitch w:val="fixed"/>
     <w:sig w:usb0="E00002FF" w:usb1="6AC7FDFB" w:usb2="08000012" w:usb3="00000000" w:csb0="0002009F" w:csb1="00000000"/>
   </w:font>
+  <w:font w:name="Consolas">
+    <w:panose1 w:val="020B0609020204030204"/>
+    <w:charset w:val="00"/>
+    <w:family w:val="modern"/>
+    <w:pitch w:val="fixed"/>
+    <w:sig w:usb0="E10002FF" w:usb1="4000FCFF" w:usb2="00000009" w:usb3="00000000" w:csb0="0000019F" w:csb1="00000000"/>
+  </w:font>
   <w:font w:name="Calibri">
     <w:panose1 w:val="020F0502020204030204"/>
     <w:charset w:val="00"/>
     <w:family w:val="swiss"/>
     <w:pitch w:val="variable"/>
-    <w:sig w:usb0="E0002AFF" w:usb1="C000ACFF" w:usb2="00000009" w:usb3="00000000" w:csb0="000001FF" w:csb1="00000000"/>
+    <w:sig w:usb0="E0002AFF" w:usb1="C000247B" w:usb2="00000009" w:usb3="00000000" w:csb0="000001FF" w:csb1="00000000"/>
   </w:font>
   <w:font w:name="Calibri Light">
     <w:panose1 w:val="020F0302020204030204"/>
@@ -4007,8 +4744,8 @@
   </w:compat>
   <w:rsids>
     <w:rsidRoot w:val="005902B3"/>
+    <w:rsid w:val="005127F8"/>
     <w:rsid w:val="005902B3"/>
-    <w:rsid w:val="005F4580"/>
     <w:rsid w:val="00ED7314"/>
   </w:rsids>
   <m:mathPr>
@@ -4826,10 +5563,22 @@
 </CoverPageProperties>
 </file>
 
+<file path=customXml/item2.xml><?xml version="1.0" encoding="utf-8"?>
+<b:Sources xmlns:b="http://schemas.openxmlformats.org/officeDocument/2006/bibliography" xmlns="http://schemas.openxmlformats.org/officeDocument/2006/bibliography" SelectedStyle="/APASixthEditionOfficeOnline.xsl" StyleName="APA" Version="6"/>
+</file>
+
 <file path=customXml/itemProps1.xml><?xml version="1.0" encoding="utf-8"?>
 <ds:datastoreItem xmlns:ds="http://schemas.openxmlformats.org/officeDocument/2006/customXml" ds:itemID="{55AF091B-3C7A-41E3-B477-F2FDAA23CFDA}">
   <ds:schemaRefs>
     <ds:schemaRef ds:uri="http://schemas.microsoft.com/office/2006/coverPageProps"/>
   </ds:schemaRefs>
 </ds:datastoreItem>
+</file>
+
+<file path=customXml/itemProps2.xml><?xml version="1.0" encoding="utf-8"?>
+<ds:datastoreItem xmlns:ds="http://schemas.openxmlformats.org/officeDocument/2006/customXml" ds:itemID="{8BD97FEB-69E8-1743-9B6A-2DDC01AE3334}">
+  <ds:schemaRefs>
+    <ds:schemaRef ds:uri="http://schemas.openxmlformats.org/officeDocument/2006/bibliography"/>
+  </ds:schemaRefs>
+</ds:datastoreItem>
 </file>
</xml_diff>